<commit_message>
added AWS to change management plan
</commit_message>
<xml_diff>
--- a/Documentation/Project Plan.docx
+++ b/Documentation/Project Plan.docx
@@ -7779,12 +7779,17 @@
       <w:pPr>
         <w:pStyle w:val="Heading2"/>
         <w:numPr>
-          <w:ilvl w:val="1"/>
-          <w:numId w:val="31"/>
+          <w:numId w:val="0"/>
         </w:numPr>
         <w:spacing w:line="360" w:lineRule="auto"/>
-      </w:pPr>
-      <w:r>
+        <w:ind w:left="0"/>
+      </w:pPr>
+      <w:r>
+        <w:rPr/>
+        <w:t xml:space="preserve">9.1. </w:t>
+      </w:r>
+      <w:r>
+        <w:rPr/>
         <w:t>Technologies used</w:t>
       </w:r>
     </w:p>
@@ -8012,12 +8017,24 @@
       <w:r>
         <w:rPr>
           <w:rFonts w:cs="Arial"/>
-          <w:b/>
+          <w:b w:val="1"/>
+          <w:bCs w:val="1"/>
           <w:sz w:val="22"/>
           <w:szCs w:val="22"/>
           <w:u w:val="single"/>
         </w:rPr>
         <w:t>GNU/Linux, Digital Ocean</w:t>
+      </w:r>
+      <w:r>
+        <w:rPr>
+          <w:rFonts w:cs="Arial"/>
+          <w:b w:val="1"/>
+          <w:bCs w:val="1"/>
+          <w:sz w:val="22"/>
+          <w:szCs w:val="22"/>
+          <w:u w:val="single"/>
+        </w:rPr>
+        <w:t>, AWS</w:t>
       </w:r>
       <w:r>
         <w:rPr>
@@ -8331,12 +8348,17 @@
       <w:pPr>
         <w:pStyle w:val="Heading2"/>
         <w:numPr>
-          <w:ilvl w:val="1"/>
-          <w:numId w:val="31"/>
+          <w:numId w:val="0"/>
         </w:numPr>
         <w:spacing w:line="360" w:lineRule="auto"/>
-      </w:pPr>
-      <w:r>
+        <w:ind w:left="0"/>
+      </w:pPr>
+      <w:r>
+        <w:rPr/>
+        <w:t xml:space="preserve">9.2. </w:t>
+      </w:r>
+      <w:r>
+        <w:rPr/>
         <w:t>Collaboration tools used</w:t>
       </w:r>
     </w:p>

</xml_diff>

<commit_message>
added methodology and collaborations tools to project plan
</commit_message>
<xml_diff>
--- a/Documentation/Project Plan.docx
+++ b/Documentation/Project Plan.docx
@@ -174,13 +174,13 @@
               </wp:anchor>
             </w:drawing>
           </mc:Choice>
-          <mc:Fallback xmlns:a="http://schemas.openxmlformats.org/drawingml/2006/main" xmlns:a14="http://schemas.microsoft.com/office/drawing/2010/main" xmlns:pic="http://schemas.openxmlformats.org/drawingml/2006/picture">
-            <w:pict w14:anchorId="0AE05B49">
-              <v:shapetype id="_x0000_t202" coordsize="21600,21600" o:spt="202" path="m,l,21600r21600,l21600,xe" w14:anchorId="74B6AC3F">
+          <mc:Fallback>
+            <w:pict>
+              <v:shapetype w14:anchorId="74B6AC3F" id="_x0000_t202" coordsize="21600,21600" o:spt="202" path="m,l,21600r21600,l21600,xe">
                 <v:stroke joinstyle="miter"/>
                 <v:path gradientshapeok="t" o:connecttype="rect"/>
               </v:shapetype>
-              <v:shape id="Text Box 288" style="position:absolute;left:0;text-align:left;margin-left:10.25pt;margin-top:83.8pt;width:459.75pt;height:169.75pt;z-index:251688960;visibility:visible;mso-wrap-style:square;mso-width-percent:0;mso-height-percent:0;mso-wrap-distance-left:9pt;mso-wrap-distance-top:0;mso-wrap-distance-right:9pt;mso-wrap-distance-bottom:0;mso-position-horizontal:absolute;mso-position-horizontal-relative:text;mso-position-vertical:absolute;mso-position-vertical-relative:text;mso-width-percent:0;mso-height-percent:0;mso-width-relative:margin;mso-height-relative:margin;v-text-anchor:top" o:spid="_x0000_s1026" filled="f" stroked="f" type="#_x0000_t202" o:gfxdata="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">
+              <v:shape id="Text Box 288" o:spid="_x0000_s1026" type="#_x0000_t202" style="position:absolute;left:0;text-align:left;margin-left:10.25pt;margin-top:83.8pt;width:459.75pt;height:169.75pt;z-index:251688960;visibility:visible;mso-wrap-style:square;mso-width-percent:0;mso-height-percent:0;mso-wrap-distance-left:9pt;mso-wrap-distance-top:0;mso-wrap-distance-right:9pt;mso-wrap-distance-bottom:0;mso-position-horizontal:absolute;mso-position-horizontal-relative:text;mso-position-vertical:absolute;mso-position-vertical-relative:text;mso-width-percent:0;mso-height-percent:0;mso-width-relative:margin;mso-height-relative:margin;v-text-anchor:top" o:gfxdata="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" filled="f" stroked="f">
                 <v:textbox>
                   <w:txbxContent>
                     <w:p>
@@ -324,7 +324,7 @@
               <w:b w:val="0"/>
               <w:noProof/>
               <w:szCs w:val="22"/>
-              <w:lang w:val="en-US" w:eastAsia="ja-JP" w:bidi="ar-SA"/>
+              <w:lang w:eastAsia="ja-JP" w:bidi="ar-SA"/>
             </w:rPr>
           </w:pPr>
           <w:r>
@@ -336,7 +336,7 @@
           <w:r>
             <w:fldChar w:fldCharType="separate"/>
           </w:r>
-          <w:hyperlink w:anchor="_Toc49717235" w:history="1">
+          <w:hyperlink w:anchor="_Toc50927879" w:history="1">
             <w:r>
               <w:rPr>
                 <w:rStyle w:val="Hyperlink"/>
@@ -350,7 +350,7 @@
                 <w:b w:val="0"/>
                 <w:noProof/>
                 <w:szCs w:val="22"/>
-                <w:lang w:val="en-US" w:eastAsia="ja-JP" w:bidi="ar-SA"/>
+                <w:lang w:eastAsia="ja-JP" w:bidi="ar-SA"/>
               </w:rPr>
               <w:tab/>
             </w:r>
@@ -380,7 +380,7 @@
                 <w:noProof/>
                 <w:webHidden/>
               </w:rPr>
-              <w:instrText xml:space="preserve"> PAGEREF _Toc49717235 \h </w:instrText>
+              <w:instrText xml:space="preserve"> PAGEREF _Toc50927879 \h </w:instrText>
             </w:r>
             <w:r>
               <w:rPr>
@@ -421,10 +421,10 @@
             <w:rPr>
               <w:rFonts w:asciiTheme="minorHAnsi" w:eastAsiaTheme="minorEastAsia" w:hAnsiTheme="minorHAnsi" w:cstheme="minorBidi"/>
               <w:noProof/>
-              <w:lang w:val="en-US" w:eastAsia="ja-JP"/>
+              <w:lang w:eastAsia="ja-JP"/>
             </w:rPr>
           </w:pPr>
-          <w:hyperlink w:anchor="_Toc49717236" w:history="1">
+          <w:hyperlink w:anchor="_Toc50927880" w:history="1">
             <w:r>
               <w:rPr>
                 <w:rStyle w:val="Hyperlink"/>
@@ -437,7 +437,7 @@
               <w:rPr>
                 <w:rFonts w:asciiTheme="minorHAnsi" w:eastAsiaTheme="minorEastAsia" w:hAnsiTheme="minorHAnsi" w:cstheme="minorBidi"/>
                 <w:noProof/>
-                <w:lang w:val="en-US" w:eastAsia="ja-JP"/>
+                <w:lang w:eastAsia="ja-JP"/>
               </w:rPr>
               <w:tab/>
             </w:r>
@@ -468,7 +468,7 @@
                 <w:noProof/>
                 <w:webHidden/>
               </w:rPr>
-              <w:instrText xml:space="preserve"> PAGEREF _Toc49717236 \h </w:instrText>
+              <w:instrText xml:space="preserve"> PAGEREF _Toc50927880 \h </w:instrText>
             </w:r>
             <w:r>
               <w:rPr>
@@ -509,10 +509,10 @@
             <w:rPr>
               <w:rFonts w:asciiTheme="minorHAnsi" w:eastAsiaTheme="minorEastAsia" w:hAnsiTheme="minorHAnsi" w:cstheme="minorBidi"/>
               <w:noProof/>
-              <w:lang w:val="en-US" w:eastAsia="ja-JP"/>
+              <w:lang w:eastAsia="ja-JP"/>
             </w:rPr>
           </w:pPr>
-          <w:hyperlink w:anchor="_Toc49717237" w:history="1">
+          <w:hyperlink w:anchor="_Toc50927881" w:history="1">
             <w:r>
               <w:rPr>
                 <w:rStyle w:val="Hyperlink"/>
@@ -528,7 +528,7 @@
               <w:rPr>
                 <w:rFonts w:asciiTheme="minorHAnsi" w:eastAsiaTheme="minorEastAsia" w:hAnsiTheme="minorHAnsi" w:cstheme="minorBidi"/>
                 <w:noProof/>
-                <w:lang w:val="en-US" w:eastAsia="ja-JP"/>
+                <w:lang w:eastAsia="ja-JP"/>
               </w:rPr>
               <w:tab/>
             </w:r>
@@ -562,7 +562,7 @@
                 <w:noProof/>
                 <w:webHidden/>
               </w:rPr>
-              <w:instrText xml:space="preserve"> PAGEREF _Toc49717237 \h </w:instrText>
+              <w:instrText xml:space="preserve"> PAGEREF _Toc50927881 \h </w:instrText>
             </w:r>
             <w:r>
               <w:rPr>
@@ -603,10 +603,10 @@
             <w:rPr>
               <w:rFonts w:asciiTheme="minorHAnsi" w:eastAsiaTheme="minorEastAsia" w:hAnsiTheme="minorHAnsi" w:cstheme="minorBidi"/>
               <w:noProof/>
-              <w:lang w:val="en-US" w:eastAsia="ja-JP"/>
+              <w:lang w:eastAsia="ja-JP"/>
             </w:rPr>
           </w:pPr>
-          <w:hyperlink w:anchor="_Toc49717238" w:history="1">
+          <w:hyperlink w:anchor="_Toc50927882" w:history="1">
             <w:r>
               <w:rPr>
                 <w:rStyle w:val="Hyperlink"/>
@@ -622,7 +622,7 @@
               <w:rPr>
                 <w:rFonts w:asciiTheme="minorHAnsi" w:eastAsiaTheme="minorEastAsia" w:hAnsiTheme="minorHAnsi" w:cstheme="minorBidi"/>
                 <w:noProof/>
-                <w:lang w:val="en-US" w:eastAsia="ja-JP"/>
+                <w:lang w:eastAsia="ja-JP"/>
               </w:rPr>
               <w:tab/>
             </w:r>
@@ -656,7 +656,7 @@
                 <w:noProof/>
                 <w:webHidden/>
               </w:rPr>
-              <w:instrText xml:space="preserve"> PAGEREF _Toc49717238 \h </w:instrText>
+              <w:instrText xml:space="preserve"> PAGEREF _Toc50927882 \h </w:instrText>
             </w:r>
             <w:r>
               <w:rPr>
@@ -697,10 +697,10 @@
             <w:rPr>
               <w:rFonts w:asciiTheme="minorHAnsi" w:eastAsiaTheme="minorEastAsia" w:hAnsiTheme="minorHAnsi" w:cstheme="minorBidi"/>
               <w:noProof/>
-              <w:lang w:val="en-US" w:eastAsia="ja-JP"/>
+              <w:lang w:eastAsia="ja-JP"/>
             </w:rPr>
           </w:pPr>
-          <w:hyperlink w:anchor="_Toc49717239" w:history="1">
+          <w:hyperlink w:anchor="_Toc50927883" w:history="1">
             <w:r>
               <w:rPr>
                 <w:rStyle w:val="Hyperlink"/>
@@ -716,7 +716,7 @@
               <w:rPr>
                 <w:rFonts w:asciiTheme="minorHAnsi" w:eastAsiaTheme="minorEastAsia" w:hAnsiTheme="minorHAnsi" w:cstheme="minorBidi"/>
                 <w:noProof/>
-                <w:lang w:val="en-US" w:eastAsia="ja-JP"/>
+                <w:lang w:eastAsia="ja-JP"/>
               </w:rPr>
               <w:tab/>
             </w:r>
@@ -750,7 +750,7 @@
                 <w:noProof/>
                 <w:webHidden/>
               </w:rPr>
-              <w:instrText xml:space="preserve"> PAGEREF _Toc49717239 \h </w:instrText>
+              <w:instrText xml:space="preserve"> PAGEREF _Toc50927883 \h </w:instrText>
             </w:r>
             <w:r>
               <w:rPr>
@@ -791,10 +791,10 @@
             <w:rPr>
               <w:rFonts w:asciiTheme="minorHAnsi" w:eastAsiaTheme="minorEastAsia" w:hAnsiTheme="minorHAnsi" w:cstheme="minorBidi"/>
               <w:noProof/>
-              <w:lang w:val="en-US" w:eastAsia="ja-JP"/>
+              <w:lang w:eastAsia="ja-JP"/>
             </w:rPr>
           </w:pPr>
-          <w:hyperlink w:anchor="_Toc49717240" w:history="1">
+          <w:hyperlink w:anchor="_Toc50927884" w:history="1">
             <w:r>
               <w:rPr>
                 <w:rStyle w:val="Hyperlink"/>
@@ -810,7 +810,7 @@
               <w:rPr>
                 <w:rFonts w:asciiTheme="minorHAnsi" w:eastAsiaTheme="minorEastAsia" w:hAnsiTheme="minorHAnsi" w:cstheme="minorBidi"/>
                 <w:noProof/>
-                <w:lang w:val="en-US" w:eastAsia="ja-JP"/>
+                <w:lang w:eastAsia="ja-JP"/>
               </w:rPr>
               <w:tab/>
             </w:r>
@@ -844,7 +844,7 @@
                 <w:noProof/>
                 <w:webHidden/>
               </w:rPr>
-              <w:instrText xml:space="preserve"> PAGEREF _Toc49717240 \h </w:instrText>
+              <w:instrText xml:space="preserve"> PAGEREF _Toc50927884 \h </w:instrText>
             </w:r>
             <w:r>
               <w:rPr>
@@ -887,10 +887,10 @@
               <w:b w:val="0"/>
               <w:noProof/>
               <w:szCs w:val="22"/>
-              <w:lang w:val="en-US" w:eastAsia="ja-JP" w:bidi="ar-SA"/>
+              <w:lang w:eastAsia="ja-JP" w:bidi="ar-SA"/>
             </w:rPr>
           </w:pPr>
-          <w:hyperlink w:anchor="_Toc49717241" w:history="1">
+          <w:hyperlink w:anchor="_Toc50927885" w:history="1">
             <w:r>
               <w:rPr>
                 <w:rStyle w:val="Hyperlink"/>
@@ -904,7 +904,7 @@
                 <w:b w:val="0"/>
                 <w:noProof/>
                 <w:szCs w:val="22"/>
-                <w:lang w:val="en-US" w:eastAsia="ja-JP" w:bidi="ar-SA"/>
+                <w:lang w:eastAsia="ja-JP" w:bidi="ar-SA"/>
               </w:rPr>
               <w:tab/>
             </w:r>
@@ -934,7 +934,7 @@
                 <w:noProof/>
                 <w:webHidden/>
               </w:rPr>
-              <w:instrText xml:space="preserve"> PAGEREF _Toc49717241 \h </w:instrText>
+              <w:instrText xml:space="preserve"> PAGEREF _Toc50927885 \h </w:instrText>
             </w:r>
             <w:r>
               <w:rPr>
@@ -977,10 +977,10 @@
               <w:b w:val="0"/>
               <w:noProof/>
               <w:szCs w:val="22"/>
-              <w:lang w:val="en-US" w:eastAsia="ja-JP" w:bidi="ar-SA"/>
+              <w:lang w:eastAsia="ja-JP" w:bidi="ar-SA"/>
             </w:rPr>
           </w:pPr>
-          <w:hyperlink w:anchor="_Toc49717242" w:history="1">
+          <w:hyperlink w:anchor="_Toc50927886" w:history="1">
             <w:r>
               <w:rPr>
                 <w:rStyle w:val="Hyperlink"/>
@@ -994,7 +994,7 @@
                 <w:b w:val="0"/>
                 <w:noProof/>
                 <w:szCs w:val="22"/>
-                <w:lang w:val="en-US" w:eastAsia="ja-JP" w:bidi="ar-SA"/>
+                <w:lang w:eastAsia="ja-JP" w:bidi="ar-SA"/>
               </w:rPr>
               <w:tab/>
             </w:r>
@@ -1024,7 +1024,7 @@
                 <w:noProof/>
                 <w:webHidden/>
               </w:rPr>
-              <w:instrText xml:space="preserve"> PAGEREF _Toc49717242 \h </w:instrText>
+              <w:instrText xml:space="preserve"> PAGEREF _Toc50927886 \h </w:instrText>
             </w:r>
             <w:r>
               <w:rPr>
@@ -1067,10 +1067,10 @@
               <w:b w:val="0"/>
               <w:noProof/>
               <w:szCs w:val="22"/>
-              <w:lang w:val="en-US" w:eastAsia="ja-JP" w:bidi="ar-SA"/>
+              <w:lang w:eastAsia="ja-JP" w:bidi="ar-SA"/>
             </w:rPr>
           </w:pPr>
-          <w:hyperlink w:anchor="_Toc49717243" w:history="1">
+          <w:hyperlink w:anchor="_Toc50927887" w:history="1">
             <w:r>
               <w:rPr>
                 <w:rStyle w:val="Hyperlink"/>
@@ -1084,7 +1084,7 @@
                 <w:b w:val="0"/>
                 <w:noProof/>
                 <w:szCs w:val="22"/>
-                <w:lang w:val="en-US" w:eastAsia="ja-JP" w:bidi="ar-SA"/>
+                <w:lang w:eastAsia="ja-JP" w:bidi="ar-SA"/>
               </w:rPr>
               <w:tab/>
             </w:r>
@@ -1093,7 +1093,7 @@
                 <w:rStyle w:val="Hyperlink"/>
                 <w:noProof/>
               </w:rPr>
-              <w:t>Budget</w:t>
+              <w:t>Methodology</w:t>
             </w:r>
             <w:r>
               <w:rPr>
@@ -1114,7 +1114,7 @@
                 <w:noProof/>
                 <w:webHidden/>
               </w:rPr>
-              <w:instrText xml:space="preserve"> PAGEREF _Toc49717243 \h </w:instrText>
+              <w:instrText xml:space="preserve"> PAGEREF _Toc50927887 \h </w:instrText>
             </w:r>
             <w:r>
               <w:rPr>
@@ -1157,10 +1157,10 @@
               <w:b w:val="0"/>
               <w:noProof/>
               <w:szCs w:val="22"/>
-              <w:lang w:val="en-US" w:eastAsia="ja-JP" w:bidi="ar-SA"/>
+              <w:lang w:eastAsia="ja-JP" w:bidi="ar-SA"/>
             </w:rPr>
           </w:pPr>
-          <w:hyperlink w:anchor="_Toc49717244" w:history="1">
+          <w:hyperlink w:anchor="_Toc50927888" w:history="1">
             <w:r>
               <w:rPr>
                 <w:rStyle w:val="Hyperlink"/>
@@ -1174,7 +1174,7 @@
                 <w:b w:val="0"/>
                 <w:noProof/>
                 <w:szCs w:val="22"/>
-                <w:lang w:val="en-US" w:eastAsia="ja-JP" w:bidi="ar-SA"/>
+                <w:lang w:eastAsia="ja-JP" w:bidi="ar-SA"/>
               </w:rPr>
               <w:tab/>
             </w:r>
@@ -1183,7 +1183,7 @@
                 <w:rStyle w:val="Hyperlink"/>
                 <w:noProof/>
               </w:rPr>
-              <w:t>Business Processes</w:t>
+              <w:t>Budget</w:t>
             </w:r>
             <w:r>
               <w:rPr>
@@ -1204,7 +1204,7 @@
                 <w:noProof/>
                 <w:webHidden/>
               </w:rPr>
-              <w:instrText xml:space="preserve"> PAGEREF _Toc49717244 \h </w:instrText>
+              <w:instrText xml:space="preserve"> PAGEREF _Toc50927888 \h </w:instrText>
             </w:r>
             <w:r>
               <w:rPr>
@@ -1224,7 +1224,7 @@
                 <w:noProof/>
                 <w:webHidden/>
               </w:rPr>
-              <w:t>8</w:t>
+              <w:t>10</w:t>
             </w:r>
             <w:r>
               <w:rPr>
@@ -1247,10 +1247,10 @@
               <w:b w:val="0"/>
               <w:noProof/>
               <w:szCs w:val="22"/>
-              <w:lang w:val="en-US" w:eastAsia="ja-JP" w:bidi="ar-SA"/>
+              <w:lang w:eastAsia="ja-JP" w:bidi="ar-SA"/>
             </w:rPr>
           </w:pPr>
-          <w:hyperlink w:anchor="_Toc49717245" w:history="1">
+          <w:hyperlink w:anchor="_Toc50927889" w:history="1">
             <w:r>
               <w:rPr>
                 <w:rStyle w:val="Hyperlink"/>
@@ -1264,7 +1264,7 @@
                 <w:b w:val="0"/>
                 <w:noProof/>
                 <w:szCs w:val="22"/>
-                <w:lang w:val="en-US" w:eastAsia="ja-JP" w:bidi="ar-SA"/>
+                <w:lang w:eastAsia="ja-JP" w:bidi="ar-SA"/>
               </w:rPr>
               <w:tab/>
             </w:r>
@@ -1273,7 +1273,7 @@
                 <w:rStyle w:val="Hyperlink"/>
                 <w:noProof/>
               </w:rPr>
-              <w:t xml:space="preserve">Technical Requirements </w:t>
+              <w:t>Business Processes</w:t>
             </w:r>
             <w:r>
               <w:rPr>
@@ -1294,7 +1294,7 @@
                 <w:noProof/>
                 <w:webHidden/>
               </w:rPr>
-              <w:instrText xml:space="preserve"> PAGEREF _Toc49717245 \h </w:instrText>
+              <w:instrText xml:space="preserve"> PAGEREF _Toc50927889 \h </w:instrText>
             </w:r>
             <w:r>
               <w:rPr>
@@ -1314,7 +1314,7 @@
                 <w:noProof/>
                 <w:webHidden/>
               </w:rPr>
-              <w:t>9</w:t>
+              <w:t>10</w:t>
             </w:r>
             <w:r>
               <w:rPr>
@@ -1337,10 +1337,10 @@
               <w:b w:val="0"/>
               <w:noProof/>
               <w:szCs w:val="22"/>
-              <w:lang w:val="en-US" w:eastAsia="ja-JP" w:bidi="ar-SA"/>
+              <w:lang w:eastAsia="ja-JP" w:bidi="ar-SA"/>
             </w:rPr>
           </w:pPr>
-          <w:hyperlink w:anchor="_Toc49717246" w:history="1">
+          <w:hyperlink w:anchor="_Toc50927890" w:history="1">
             <w:r>
               <w:rPr>
                 <w:rStyle w:val="Hyperlink"/>
@@ -1354,7 +1354,7 @@
                 <w:b w:val="0"/>
                 <w:noProof/>
                 <w:szCs w:val="22"/>
-                <w:lang w:val="en-US" w:eastAsia="ja-JP" w:bidi="ar-SA"/>
+                <w:lang w:eastAsia="ja-JP" w:bidi="ar-SA"/>
               </w:rPr>
               <w:tab/>
             </w:r>
@@ -1363,7 +1363,7 @@
                 <w:rStyle w:val="Hyperlink"/>
                 <w:noProof/>
               </w:rPr>
-              <w:t>Work Breakdown Structure</w:t>
+              <w:t xml:space="preserve">Technical Requirements </w:t>
             </w:r>
             <w:r>
               <w:rPr>
@@ -1384,7 +1384,7 @@
                 <w:noProof/>
                 <w:webHidden/>
               </w:rPr>
-              <w:instrText xml:space="preserve"> PAGEREF _Toc49717246 \h </w:instrText>
+              <w:instrText xml:space="preserve"> PAGEREF _Toc50927890 \h </w:instrText>
             </w:r>
             <w:r>
               <w:rPr>
@@ -1404,7 +1404,7 @@
                 <w:noProof/>
                 <w:webHidden/>
               </w:rPr>
-              <w:t>10</w:t>
+              <w:t>11</w:t>
             </w:r>
             <w:r>
               <w:rPr>
@@ -1427,10 +1427,10 @@
               <w:b w:val="0"/>
               <w:noProof/>
               <w:szCs w:val="22"/>
-              <w:lang w:val="en-US" w:eastAsia="ja-JP" w:bidi="ar-SA"/>
+              <w:lang w:eastAsia="ja-JP" w:bidi="ar-SA"/>
             </w:rPr>
           </w:pPr>
-          <w:hyperlink w:anchor="_Toc49717247" w:history="1">
+          <w:hyperlink w:anchor="_Toc50927891" w:history="1">
             <w:r>
               <w:rPr>
                 <w:rStyle w:val="Hyperlink"/>
@@ -1444,7 +1444,7 @@
                 <w:b w:val="0"/>
                 <w:noProof/>
                 <w:szCs w:val="22"/>
-                <w:lang w:val="en-US" w:eastAsia="ja-JP" w:bidi="ar-SA"/>
+                <w:lang w:eastAsia="ja-JP" w:bidi="ar-SA"/>
               </w:rPr>
               <w:tab/>
             </w:r>
@@ -1453,7 +1453,7 @@
                 <w:rStyle w:val="Hyperlink"/>
                 <w:noProof/>
               </w:rPr>
-              <w:t>Schedule</w:t>
+              <w:t>Work Breakdown Structure</w:t>
             </w:r>
             <w:r>
               <w:rPr>
@@ -1474,7 +1474,7 @@
                 <w:noProof/>
                 <w:webHidden/>
               </w:rPr>
-              <w:instrText xml:space="preserve"> PAGEREF _Toc49717247 \h </w:instrText>
+              <w:instrText xml:space="preserve"> PAGEREF _Toc50927891 \h </w:instrText>
             </w:r>
             <w:r>
               <w:rPr>
@@ -1494,7 +1494,7 @@
                 <w:noProof/>
                 <w:webHidden/>
               </w:rPr>
-              <w:t>13</w:t>
+              <w:t>12</w:t>
             </w:r>
             <w:r>
               <w:rPr>
@@ -1517,10 +1517,10 @@
               <w:b w:val="0"/>
               <w:noProof/>
               <w:szCs w:val="22"/>
-              <w:lang w:val="en-US" w:eastAsia="ja-JP" w:bidi="ar-SA"/>
+              <w:lang w:eastAsia="ja-JP" w:bidi="ar-SA"/>
             </w:rPr>
           </w:pPr>
-          <w:hyperlink w:anchor="_Toc49717248" w:history="1">
+          <w:hyperlink w:anchor="_Toc50927892" w:history="1">
             <w:r>
               <w:rPr>
                 <w:rStyle w:val="Hyperlink"/>
@@ -1534,7 +1534,7 @@
                 <w:b w:val="0"/>
                 <w:noProof/>
                 <w:szCs w:val="22"/>
-                <w:lang w:val="en-US" w:eastAsia="ja-JP" w:bidi="ar-SA"/>
+                <w:lang w:eastAsia="ja-JP" w:bidi="ar-SA"/>
               </w:rPr>
               <w:tab/>
             </w:r>
@@ -1543,7 +1543,7 @@
                 <w:rStyle w:val="Hyperlink"/>
                 <w:noProof/>
               </w:rPr>
-              <w:t>Change Management Plan</w:t>
+              <w:t>Schedule</w:t>
             </w:r>
             <w:r>
               <w:rPr>
@@ -1564,7 +1564,7 @@
                 <w:noProof/>
                 <w:webHidden/>
               </w:rPr>
-              <w:instrText xml:space="preserve"> PAGEREF _Toc49717248 \h </w:instrText>
+              <w:instrText xml:space="preserve"> PAGEREF _Toc50927892 \h </w:instrText>
             </w:r>
             <w:r>
               <w:rPr>
@@ -1584,149 +1584,7 @@
                 <w:noProof/>
                 <w:webHidden/>
               </w:rPr>
-              <w:t>13</w:t>
-            </w:r>
-            <w:r>
-              <w:rPr>
-                <w:noProof/>
-                <w:webHidden/>
-              </w:rPr>
-              <w:fldChar w:fldCharType="end"/>
-            </w:r>
-          </w:hyperlink>
-        </w:p>
-        <w:p>
-          <w:pPr>
-            <w:pStyle w:val="TOC2"/>
-            <w:tabs>
-              <w:tab w:val="right" w:leader="dot" w:pos="9016"/>
-            </w:tabs>
-            <w:rPr>
-              <w:rFonts w:asciiTheme="minorHAnsi" w:eastAsiaTheme="minorEastAsia" w:hAnsiTheme="minorHAnsi" w:cstheme="minorBidi"/>
-              <w:noProof/>
-              <w:lang w:val="en-US" w:eastAsia="ja-JP"/>
-            </w:rPr>
-          </w:pPr>
-          <w:hyperlink w:anchor="_Toc49717249" w:history="1">
-            <w:r>
-              <w:rPr>
-                <w:rStyle w:val="Hyperlink"/>
-                <w:noProof/>
-                <w:lang w:bidi="th-TH"/>
-              </w:rPr>
-              <w:t>9.1. Technologies used</w:t>
-            </w:r>
-            <w:r>
-              <w:rPr>
-                <w:noProof/>
-                <w:webHidden/>
-              </w:rPr>
-              <w:tab/>
-            </w:r>
-            <w:r>
-              <w:rPr>
-                <w:noProof/>
-                <w:webHidden/>
-              </w:rPr>
-              <w:fldChar w:fldCharType="begin"/>
-            </w:r>
-            <w:r>
-              <w:rPr>
-                <w:noProof/>
-                <w:webHidden/>
-              </w:rPr>
-              <w:instrText xml:space="preserve"> PAGEREF _Toc49717249 \h </w:instrText>
-            </w:r>
-            <w:r>
-              <w:rPr>
-                <w:noProof/>
-                <w:webHidden/>
-              </w:rPr>
-            </w:r>
-            <w:r>
-              <w:rPr>
-                <w:noProof/>
-                <w:webHidden/>
-              </w:rPr>
-              <w:fldChar w:fldCharType="separate"/>
-            </w:r>
-            <w:r>
-              <w:rPr>
-                <w:noProof/>
-                <w:webHidden/>
-              </w:rPr>
-              <w:t>13</w:t>
-            </w:r>
-            <w:r>
-              <w:rPr>
-                <w:noProof/>
-                <w:webHidden/>
-              </w:rPr>
-              <w:fldChar w:fldCharType="end"/>
-            </w:r>
-          </w:hyperlink>
-        </w:p>
-        <w:p>
-          <w:pPr>
-            <w:pStyle w:val="TOC2"/>
-            <w:tabs>
-              <w:tab w:val="right" w:leader="dot" w:pos="9016"/>
-            </w:tabs>
-            <w:rPr>
-              <w:rFonts w:asciiTheme="minorHAnsi" w:eastAsiaTheme="minorEastAsia" w:hAnsiTheme="minorHAnsi" w:cstheme="minorBidi"/>
-              <w:noProof/>
-              <w:lang w:val="en-US" w:eastAsia="ja-JP"/>
-            </w:rPr>
-          </w:pPr>
-          <w:hyperlink w:anchor="_Toc49717250" w:history="1">
-            <w:r>
-              <w:rPr>
-                <w:rStyle w:val="Hyperlink"/>
-                <w:noProof/>
-                <w:lang w:bidi="th-TH"/>
-              </w:rPr>
-              <w:t>9.2. Collaboration tools used</w:t>
-            </w:r>
-            <w:r>
-              <w:rPr>
-                <w:noProof/>
-                <w:webHidden/>
-              </w:rPr>
-              <w:tab/>
-            </w:r>
-            <w:r>
-              <w:rPr>
-                <w:noProof/>
-                <w:webHidden/>
-              </w:rPr>
-              <w:fldChar w:fldCharType="begin"/>
-            </w:r>
-            <w:r>
-              <w:rPr>
-                <w:noProof/>
-                <w:webHidden/>
-              </w:rPr>
-              <w:instrText xml:space="preserve"> PAGEREF _Toc49717250 \h </w:instrText>
-            </w:r>
-            <w:r>
-              <w:rPr>
-                <w:noProof/>
-                <w:webHidden/>
-              </w:rPr>
-            </w:r>
-            <w:r>
-              <w:rPr>
-                <w:noProof/>
-                <w:webHidden/>
-              </w:rPr>
-              <w:fldChar w:fldCharType="separate"/>
-            </w:r>
-            <w:r>
-              <w:rPr>
-                <w:noProof/>
-                <w:webHidden/>
-              </w:rPr>
-              <w:t>13</w:t>
+              <w:t>15</w:t>
             </w:r>
             <w:r>
               <w:rPr>
@@ -1749,10 +1607,10 @@
               <w:b w:val="0"/>
               <w:noProof/>
               <w:szCs w:val="22"/>
-              <w:lang w:val="en-US" w:eastAsia="ja-JP" w:bidi="ar-SA"/>
+              <w:lang w:eastAsia="ja-JP" w:bidi="ar-SA"/>
             </w:rPr>
           </w:pPr>
-          <w:hyperlink w:anchor="_Toc49717251" w:history="1">
+          <w:hyperlink w:anchor="_Toc50927893" w:history="1">
             <w:r>
               <w:rPr>
                 <w:rStyle w:val="Hyperlink"/>
@@ -1766,7 +1624,7 @@
                 <w:b w:val="0"/>
                 <w:noProof/>
                 <w:szCs w:val="22"/>
-                <w:lang w:val="en-US" w:eastAsia="ja-JP" w:bidi="ar-SA"/>
+                <w:lang w:eastAsia="ja-JP" w:bidi="ar-SA"/>
               </w:rPr>
               <w:tab/>
             </w:r>
@@ -1775,7 +1633,7 @@
                 <w:rStyle w:val="Hyperlink"/>
                 <w:noProof/>
               </w:rPr>
-              <w:t>Quality Management Plan</w:t>
+              <w:t>Change Management Plan</w:t>
             </w:r>
             <w:r>
               <w:rPr>
@@ -1796,7 +1654,7 @@
                 <w:noProof/>
                 <w:webHidden/>
               </w:rPr>
-              <w:instrText xml:space="preserve"> PAGEREF _Toc49717251 \h </w:instrText>
+              <w:instrText xml:space="preserve"> PAGEREF _Toc50927893 \h </w:instrText>
             </w:r>
             <w:r>
               <w:rPr>
@@ -1816,7 +1674,149 @@
                 <w:noProof/>
                 <w:webHidden/>
               </w:rPr>
-              <w:t>14</w:t>
+              <w:t>15</w:t>
+            </w:r>
+            <w:r>
+              <w:rPr>
+                <w:noProof/>
+                <w:webHidden/>
+              </w:rPr>
+              <w:fldChar w:fldCharType="end"/>
+            </w:r>
+          </w:hyperlink>
+        </w:p>
+        <w:p>
+          <w:pPr>
+            <w:pStyle w:val="TOC2"/>
+            <w:tabs>
+              <w:tab w:val="right" w:leader="dot" w:pos="9016"/>
+            </w:tabs>
+            <w:rPr>
+              <w:rFonts w:asciiTheme="minorHAnsi" w:eastAsiaTheme="minorEastAsia" w:hAnsiTheme="minorHAnsi" w:cstheme="minorBidi"/>
+              <w:noProof/>
+              <w:lang w:eastAsia="ja-JP"/>
+            </w:rPr>
+          </w:pPr>
+          <w:hyperlink w:anchor="_Toc50927894" w:history="1">
+            <w:r>
+              <w:rPr>
+                <w:rStyle w:val="Hyperlink"/>
+                <w:noProof/>
+                <w:lang w:bidi="th-TH"/>
+              </w:rPr>
+              <w:t>9.1. Technologies used</w:t>
+            </w:r>
+            <w:r>
+              <w:rPr>
+                <w:noProof/>
+                <w:webHidden/>
+              </w:rPr>
+              <w:tab/>
+            </w:r>
+            <w:r>
+              <w:rPr>
+                <w:noProof/>
+                <w:webHidden/>
+              </w:rPr>
+              <w:fldChar w:fldCharType="begin"/>
+            </w:r>
+            <w:r>
+              <w:rPr>
+                <w:noProof/>
+                <w:webHidden/>
+              </w:rPr>
+              <w:instrText xml:space="preserve"> PAGEREF _Toc50927894 \h </w:instrText>
+            </w:r>
+            <w:r>
+              <w:rPr>
+                <w:noProof/>
+                <w:webHidden/>
+              </w:rPr>
+            </w:r>
+            <w:r>
+              <w:rPr>
+                <w:noProof/>
+                <w:webHidden/>
+              </w:rPr>
+              <w:fldChar w:fldCharType="separate"/>
+            </w:r>
+            <w:r>
+              <w:rPr>
+                <w:noProof/>
+                <w:webHidden/>
+              </w:rPr>
+              <w:t>15</w:t>
+            </w:r>
+            <w:r>
+              <w:rPr>
+                <w:noProof/>
+                <w:webHidden/>
+              </w:rPr>
+              <w:fldChar w:fldCharType="end"/>
+            </w:r>
+          </w:hyperlink>
+        </w:p>
+        <w:p>
+          <w:pPr>
+            <w:pStyle w:val="TOC2"/>
+            <w:tabs>
+              <w:tab w:val="right" w:leader="dot" w:pos="9016"/>
+            </w:tabs>
+            <w:rPr>
+              <w:rFonts w:asciiTheme="minorHAnsi" w:eastAsiaTheme="minorEastAsia" w:hAnsiTheme="minorHAnsi" w:cstheme="minorBidi"/>
+              <w:noProof/>
+              <w:lang w:eastAsia="ja-JP"/>
+            </w:rPr>
+          </w:pPr>
+          <w:hyperlink w:anchor="_Toc50927895" w:history="1">
+            <w:r>
+              <w:rPr>
+                <w:rStyle w:val="Hyperlink"/>
+                <w:noProof/>
+                <w:lang w:bidi="th-TH"/>
+              </w:rPr>
+              <w:t>9.2. Collaboration tools used</w:t>
+            </w:r>
+            <w:r>
+              <w:rPr>
+                <w:noProof/>
+                <w:webHidden/>
+              </w:rPr>
+              <w:tab/>
+            </w:r>
+            <w:r>
+              <w:rPr>
+                <w:noProof/>
+                <w:webHidden/>
+              </w:rPr>
+              <w:fldChar w:fldCharType="begin"/>
+            </w:r>
+            <w:r>
+              <w:rPr>
+                <w:noProof/>
+                <w:webHidden/>
+              </w:rPr>
+              <w:instrText xml:space="preserve"> PAGEREF _Toc50927895 \h </w:instrText>
+            </w:r>
+            <w:r>
+              <w:rPr>
+                <w:noProof/>
+                <w:webHidden/>
+              </w:rPr>
+            </w:r>
+            <w:r>
+              <w:rPr>
+                <w:noProof/>
+                <w:webHidden/>
+              </w:rPr>
+              <w:fldChar w:fldCharType="separate"/>
+            </w:r>
+            <w:r>
+              <w:rPr>
+                <w:noProof/>
+                <w:webHidden/>
+              </w:rPr>
+              <w:t>15</w:t>
             </w:r>
             <w:r>
               <w:rPr>
@@ -1839,10 +1839,10 @@
               <w:b w:val="0"/>
               <w:noProof/>
               <w:szCs w:val="22"/>
-              <w:lang w:val="en-US" w:eastAsia="ja-JP" w:bidi="ar-SA"/>
+              <w:lang w:eastAsia="ja-JP" w:bidi="ar-SA"/>
             </w:rPr>
           </w:pPr>
-          <w:hyperlink w:anchor="_Toc49717252" w:history="1">
+          <w:hyperlink w:anchor="_Toc50927896" w:history="1">
             <w:r>
               <w:rPr>
                 <w:rStyle w:val="Hyperlink"/>
@@ -1856,7 +1856,7 @@
                 <w:b w:val="0"/>
                 <w:noProof/>
                 <w:szCs w:val="22"/>
-                <w:lang w:val="en-US" w:eastAsia="ja-JP" w:bidi="ar-SA"/>
+                <w:lang w:eastAsia="ja-JP" w:bidi="ar-SA"/>
               </w:rPr>
               <w:tab/>
             </w:r>
@@ -1865,7 +1865,7 @@
                 <w:rStyle w:val="Hyperlink"/>
                 <w:noProof/>
               </w:rPr>
-              <w:t>Risk Management Plan</w:t>
+              <w:t>Quality Management Plan</w:t>
             </w:r>
             <w:r>
               <w:rPr>
@@ -1886,7 +1886,7 @@
                 <w:noProof/>
                 <w:webHidden/>
               </w:rPr>
-              <w:instrText xml:space="preserve"> PAGEREF _Toc49717252 \h </w:instrText>
+              <w:instrText xml:space="preserve"> PAGEREF _Toc50927896 \h </w:instrText>
             </w:r>
             <w:r>
               <w:rPr>
@@ -1906,7 +1906,7 @@
                 <w:noProof/>
                 <w:webHidden/>
               </w:rPr>
-              <w:t>14</w:t>
+              <w:t>16</w:t>
             </w:r>
             <w:r>
               <w:rPr>
@@ -1929,10 +1929,10 @@
               <w:b w:val="0"/>
               <w:noProof/>
               <w:szCs w:val="22"/>
-              <w:lang w:val="en-US" w:eastAsia="ja-JP" w:bidi="ar-SA"/>
+              <w:lang w:eastAsia="ja-JP" w:bidi="ar-SA"/>
             </w:rPr>
           </w:pPr>
-          <w:hyperlink w:anchor="_Toc49717253" w:history="1">
+          <w:hyperlink w:anchor="_Toc50927897" w:history="1">
             <w:r>
               <w:rPr>
                 <w:rStyle w:val="Hyperlink"/>
@@ -1946,7 +1946,7 @@
                 <w:b w:val="0"/>
                 <w:noProof/>
                 <w:szCs w:val="22"/>
-                <w:lang w:val="en-US" w:eastAsia="ja-JP" w:bidi="ar-SA"/>
+                <w:lang w:eastAsia="ja-JP" w:bidi="ar-SA"/>
               </w:rPr>
               <w:tab/>
             </w:r>
@@ -1955,7 +1955,7 @@
                 <w:rStyle w:val="Hyperlink"/>
                 <w:noProof/>
               </w:rPr>
-              <w:t>Team Members / Human Resources (Responsibility Assignment Matrix)</w:t>
+              <w:t>Risk Management Plan</w:t>
             </w:r>
             <w:r>
               <w:rPr>
@@ -1976,7 +1976,7 @@
                 <w:noProof/>
                 <w:webHidden/>
               </w:rPr>
-              <w:instrText xml:space="preserve"> PAGEREF _Toc49717253 \h </w:instrText>
+              <w:instrText xml:space="preserve"> PAGEREF _Toc50927897 \h </w:instrText>
             </w:r>
             <w:r>
               <w:rPr>
@@ -1996,7 +1996,7 @@
                 <w:noProof/>
                 <w:webHidden/>
               </w:rPr>
-              <w:t>14</w:t>
+              <w:t>16</w:t>
             </w:r>
             <w:r>
               <w:rPr>
@@ -2019,10 +2019,10 @@
               <w:b w:val="0"/>
               <w:noProof/>
               <w:szCs w:val="22"/>
-              <w:lang w:val="en-US" w:eastAsia="ja-JP" w:bidi="ar-SA"/>
+              <w:lang w:eastAsia="ja-JP" w:bidi="ar-SA"/>
             </w:rPr>
           </w:pPr>
-          <w:hyperlink w:anchor="_Toc49717254" w:history="1">
+          <w:hyperlink w:anchor="_Toc50927898" w:history="1">
             <w:r>
               <w:rPr>
                 <w:rStyle w:val="Hyperlink"/>
@@ -2036,7 +2036,7 @@
                 <w:b w:val="0"/>
                 <w:noProof/>
                 <w:szCs w:val="22"/>
-                <w:lang w:val="en-US" w:eastAsia="ja-JP" w:bidi="ar-SA"/>
+                <w:lang w:eastAsia="ja-JP" w:bidi="ar-SA"/>
               </w:rPr>
               <w:tab/>
             </w:r>
@@ -2045,7 +2045,7 @@
                 <w:rStyle w:val="Hyperlink"/>
                 <w:noProof/>
               </w:rPr>
-              <w:t>User Acceptance Testing</w:t>
+              <w:t>Team Members / Human Resources (Responsibility Assignment Matrix)</w:t>
             </w:r>
             <w:r>
               <w:rPr>
@@ -2066,7 +2066,7 @@
                 <w:noProof/>
                 <w:webHidden/>
               </w:rPr>
-              <w:instrText xml:space="preserve"> PAGEREF _Toc49717254 \h </w:instrText>
+              <w:instrText xml:space="preserve"> PAGEREF _Toc50927898 \h </w:instrText>
             </w:r>
             <w:r>
               <w:rPr>
@@ -2086,7 +2086,7 @@
                 <w:noProof/>
                 <w:webHidden/>
               </w:rPr>
-              <w:t>15</w:t>
+              <w:t>16</w:t>
             </w:r>
             <w:r>
               <w:rPr>
@@ -2109,10 +2109,10 @@
               <w:b w:val="0"/>
               <w:noProof/>
               <w:szCs w:val="22"/>
-              <w:lang w:val="en-US" w:eastAsia="ja-JP" w:bidi="ar-SA"/>
+              <w:lang w:eastAsia="ja-JP" w:bidi="ar-SA"/>
             </w:rPr>
           </w:pPr>
-          <w:hyperlink w:anchor="_Toc49717255" w:history="1">
+          <w:hyperlink w:anchor="_Toc50927899" w:history="1">
             <w:r>
               <w:rPr>
                 <w:rStyle w:val="Hyperlink"/>
@@ -2126,7 +2126,7 @@
                 <w:b w:val="0"/>
                 <w:noProof/>
                 <w:szCs w:val="22"/>
-                <w:lang w:val="en-US" w:eastAsia="ja-JP" w:bidi="ar-SA"/>
+                <w:lang w:eastAsia="ja-JP" w:bidi="ar-SA"/>
               </w:rPr>
               <w:tab/>
             </w:r>
@@ -2135,7 +2135,7 @@
                 <w:rStyle w:val="Hyperlink"/>
                 <w:noProof/>
               </w:rPr>
-              <w:t>Hand over Document</w:t>
+              <w:t>User Acceptance Testing</w:t>
             </w:r>
             <w:r>
               <w:rPr>
@@ -2156,7 +2156,7 @@
                 <w:noProof/>
                 <w:webHidden/>
               </w:rPr>
-              <w:instrText xml:space="preserve"> PAGEREF _Toc49717255 \h </w:instrText>
+              <w:instrText xml:space="preserve"> PAGEREF _Toc50927899 \h </w:instrText>
             </w:r>
             <w:r>
               <w:rPr>
@@ -2176,7 +2176,7 @@
                 <w:noProof/>
                 <w:webHidden/>
               </w:rPr>
-              <w:t>15</w:t>
+              <w:t>17</w:t>
             </w:r>
             <w:r>
               <w:rPr>
@@ -2199,10 +2199,10 @@
               <w:b w:val="0"/>
               <w:noProof/>
               <w:szCs w:val="22"/>
-              <w:lang w:val="en-US" w:eastAsia="ja-JP" w:bidi="ar-SA"/>
+              <w:lang w:eastAsia="ja-JP" w:bidi="ar-SA"/>
             </w:rPr>
           </w:pPr>
-          <w:hyperlink w:anchor="_Toc49717256" w:history="1">
+          <w:hyperlink w:anchor="_Toc50927900" w:history="1">
             <w:r>
               <w:rPr>
                 <w:rStyle w:val="Hyperlink"/>
@@ -2216,7 +2216,7 @@
                 <w:b w:val="0"/>
                 <w:noProof/>
                 <w:szCs w:val="22"/>
-                <w:lang w:val="en-US" w:eastAsia="ja-JP" w:bidi="ar-SA"/>
+                <w:lang w:eastAsia="ja-JP" w:bidi="ar-SA"/>
               </w:rPr>
               <w:tab/>
             </w:r>
@@ -2225,6 +2225,96 @@
                 <w:rStyle w:val="Hyperlink"/>
                 <w:noProof/>
               </w:rPr>
+              <w:t>Hand over Document</w:t>
+            </w:r>
+            <w:r>
+              <w:rPr>
+                <w:noProof/>
+                <w:webHidden/>
+              </w:rPr>
+              <w:tab/>
+            </w:r>
+            <w:r>
+              <w:rPr>
+                <w:noProof/>
+                <w:webHidden/>
+              </w:rPr>
+              <w:fldChar w:fldCharType="begin"/>
+            </w:r>
+            <w:r>
+              <w:rPr>
+                <w:noProof/>
+                <w:webHidden/>
+              </w:rPr>
+              <w:instrText xml:space="preserve"> PAGEREF _Toc50927900 \h </w:instrText>
+            </w:r>
+            <w:r>
+              <w:rPr>
+                <w:noProof/>
+                <w:webHidden/>
+              </w:rPr>
+            </w:r>
+            <w:r>
+              <w:rPr>
+                <w:noProof/>
+                <w:webHidden/>
+              </w:rPr>
+              <w:fldChar w:fldCharType="separate"/>
+            </w:r>
+            <w:r>
+              <w:rPr>
+                <w:noProof/>
+                <w:webHidden/>
+              </w:rPr>
+              <w:t>17</w:t>
+            </w:r>
+            <w:r>
+              <w:rPr>
+                <w:noProof/>
+                <w:webHidden/>
+              </w:rPr>
+              <w:fldChar w:fldCharType="end"/>
+            </w:r>
+          </w:hyperlink>
+        </w:p>
+        <w:p>
+          <w:pPr>
+            <w:pStyle w:val="TOC1"/>
+            <w:tabs>
+              <w:tab w:val="left" w:pos="660"/>
+              <w:tab w:val="right" w:leader="dot" w:pos="9016"/>
+            </w:tabs>
+            <w:rPr>
+              <w:rFonts w:asciiTheme="minorHAnsi" w:eastAsiaTheme="minorEastAsia" w:hAnsiTheme="minorHAnsi" w:cstheme="minorBidi"/>
+              <w:b w:val="0"/>
+              <w:noProof/>
+              <w:szCs w:val="22"/>
+              <w:lang w:eastAsia="ja-JP" w:bidi="ar-SA"/>
+            </w:rPr>
+          </w:pPr>
+          <w:hyperlink w:anchor="_Toc50927901" w:history="1">
+            <w:r>
+              <w:rPr>
+                <w:rStyle w:val="Hyperlink"/>
+                <w:noProof/>
+              </w:rPr>
+              <w:t>16.</w:t>
+            </w:r>
+            <w:r>
+              <w:rPr>
+                <w:rFonts w:asciiTheme="minorHAnsi" w:eastAsiaTheme="minorEastAsia" w:hAnsiTheme="minorHAnsi" w:cstheme="minorBidi"/>
+                <w:b w:val="0"/>
+                <w:noProof/>
+                <w:szCs w:val="22"/>
+                <w:lang w:eastAsia="ja-JP" w:bidi="ar-SA"/>
+              </w:rPr>
+              <w:tab/>
+            </w:r>
+            <w:r>
+              <w:rPr>
+                <w:rStyle w:val="Hyperlink"/>
+                <w:noProof/>
+              </w:rPr>
               <w:t>Communication Management Plan</w:t>
             </w:r>
             <w:r>
@@ -2246,7 +2336,7 @@
                 <w:noProof/>
                 <w:webHidden/>
               </w:rPr>
-              <w:instrText xml:space="preserve"> PAGEREF _Toc49717256 \h </w:instrText>
+              <w:instrText xml:space="preserve"> PAGEREF _Toc50927901 \h </w:instrText>
             </w:r>
             <w:r>
               <w:rPr>
@@ -2266,7 +2356,97 @@
                 <w:noProof/>
                 <w:webHidden/>
               </w:rPr>
-              <w:t>16</w:t>
+              <w:t>18</w:t>
+            </w:r>
+            <w:r>
+              <w:rPr>
+                <w:noProof/>
+                <w:webHidden/>
+              </w:rPr>
+              <w:fldChar w:fldCharType="end"/>
+            </w:r>
+          </w:hyperlink>
+        </w:p>
+        <w:p>
+          <w:pPr>
+            <w:pStyle w:val="TOC1"/>
+            <w:tabs>
+              <w:tab w:val="left" w:pos="660"/>
+              <w:tab w:val="right" w:leader="dot" w:pos="9016"/>
+            </w:tabs>
+            <w:rPr>
+              <w:rFonts w:asciiTheme="minorHAnsi" w:eastAsiaTheme="minorEastAsia" w:hAnsiTheme="minorHAnsi" w:cstheme="minorBidi"/>
+              <w:b w:val="0"/>
+              <w:noProof/>
+              <w:szCs w:val="22"/>
+              <w:lang w:eastAsia="ja-JP" w:bidi="ar-SA"/>
+            </w:rPr>
+          </w:pPr>
+          <w:hyperlink w:anchor="_Toc50927902" w:history="1">
+            <w:r>
+              <w:rPr>
+                <w:rStyle w:val="Hyperlink"/>
+                <w:noProof/>
+              </w:rPr>
+              <w:t>17.</w:t>
+            </w:r>
+            <w:r>
+              <w:rPr>
+                <w:rFonts w:asciiTheme="minorHAnsi" w:eastAsiaTheme="minorEastAsia" w:hAnsiTheme="minorHAnsi" w:cstheme="minorBidi"/>
+                <w:b w:val="0"/>
+                <w:noProof/>
+                <w:szCs w:val="22"/>
+                <w:lang w:eastAsia="ja-JP" w:bidi="ar-SA"/>
+              </w:rPr>
+              <w:tab/>
+            </w:r>
+            <w:r>
+              <w:rPr>
+                <w:rStyle w:val="Hyperlink"/>
+                <w:noProof/>
+              </w:rPr>
+              <w:t>Collaboration tools</w:t>
+            </w:r>
+            <w:r>
+              <w:rPr>
+                <w:noProof/>
+                <w:webHidden/>
+              </w:rPr>
+              <w:tab/>
+            </w:r>
+            <w:r>
+              <w:rPr>
+                <w:noProof/>
+                <w:webHidden/>
+              </w:rPr>
+              <w:fldChar w:fldCharType="begin"/>
+            </w:r>
+            <w:r>
+              <w:rPr>
+                <w:noProof/>
+                <w:webHidden/>
+              </w:rPr>
+              <w:instrText xml:space="preserve"> PAGEREF _Toc50927902 \h </w:instrText>
+            </w:r>
+            <w:r>
+              <w:rPr>
+                <w:noProof/>
+                <w:webHidden/>
+              </w:rPr>
+            </w:r>
+            <w:r>
+              <w:rPr>
+                <w:noProof/>
+                <w:webHidden/>
+              </w:rPr>
+              <w:fldChar w:fldCharType="separate"/>
+            </w:r>
+            <w:r>
+              <w:rPr>
+                <w:noProof/>
+                <w:webHidden/>
+              </w:rPr>
+              <w:t>19</w:t>
             </w:r>
             <w:r>
               <w:rPr>
@@ -2803,6 +2983,12 @@
                 <w:rFonts w:cs="Arial"/>
               </w:rPr>
             </w:pPr>
+            <w:r>
+              <w:rPr>
+                <w:rFonts w:cs="Arial"/>
+              </w:rPr>
+              <w:t>1.1</w:t>
+            </w:r>
           </w:p>
         </w:tc>
         <w:tc>
@@ -2815,6 +3001,12 @@
                 <w:rFonts w:cs="Arial"/>
               </w:rPr>
             </w:pPr>
+            <w:r>
+              <w:rPr>
+                <w:rFonts w:cs="Arial"/>
+              </w:rPr>
+              <w:t>13/09/2020</w:t>
+            </w:r>
           </w:p>
         </w:tc>
         <w:tc>
@@ -2827,6 +3019,12 @@
                 <w:rFonts w:cs="Arial"/>
               </w:rPr>
             </w:pPr>
+            <w:r>
+              <w:rPr>
+                <w:rFonts w:cs="Arial"/>
+              </w:rPr>
+              <w:t>Added sections 4 (Methodology) and 17 (Collaboration tools)</w:t>
+            </w:r>
           </w:p>
         </w:tc>
       </w:tr>
@@ -3095,8 +3293,16 @@
               <w:rPr>
                 <w:rFonts w:cs="Arial"/>
               </w:rPr>
-              <w:t>Jade Uhrbom</w:t>
-            </w:r>
+              <w:t xml:space="preserve">Jade </w:t>
+            </w:r>
+            <w:proofErr w:type="spellStart"/>
+            <w:r>
+              <w:rPr>
+                <w:rFonts w:cs="Arial"/>
+              </w:rPr>
+              <w:t>Uhrbom</w:t>
+            </w:r>
+            <w:proofErr w:type="spellEnd"/>
           </w:p>
         </w:tc>
         <w:tc>
@@ -3275,8 +3481,16 @@
               <w:rPr>
                 <w:rFonts w:cs="Arial"/>
               </w:rPr>
-              <w:t>Keith Critchett</w:t>
-            </w:r>
+              <w:t xml:space="preserve">Keith </w:t>
+            </w:r>
+            <w:proofErr w:type="spellStart"/>
+            <w:r>
+              <w:rPr>
+                <w:rFonts w:cs="Arial"/>
+              </w:rPr>
+              <w:t>Critchett</w:t>
+            </w:r>
+            <w:proofErr w:type="spellEnd"/>
           </w:p>
         </w:tc>
         <w:tc>
@@ -3783,7 +3997,7 @@
         <w:spacing w:after="0"/>
         <w:ind w:left="720" w:hanging="705"/>
       </w:pPr>
-      <w:bookmarkStart w:id="0" w:name="_Toc49717235"/>
+      <w:bookmarkStart w:id="0" w:name="_Toc50927879"/>
       <w:r>
         <w:lastRenderedPageBreak/>
         <w:t>Project Details</w:t>
@@ -3808,7 +4022,7 @@
         <w:ind w:left="720" w:hanging="720"/>
         <w:jc w:val="both"/>
       </w:pPr>
-      <w:bookmarkStart w:id="1" w:name="_Toc49717236"/>
+      <w:bookmarkStart w:id="1" w:name="_Toc50927880"/>
       <w:r>
         <w:t>1.</w:t>
       </w:r>
@@ -3956,7 +4170,7 @@
           <w:szCs w:val="22"/>
         </w:rPr>
       </w:pPr>
-      <w:bookmarkStart w:id="2" w:name="_Toc49717237"/>
+      <w:bookmarkStart w:id="2" w:name="_Toc50927881"/>
       <w:r>
         <w:rPr>
           <w:rFonts w:cs="Arial"/>
@@ -4260,6 +4474,7 @@
           <w:szCs w:val="24"/>
         </w:rPr>
       </w:pPr>
+      <w:proofErr w:type="spellStart"/>
       <w:r>
         <w:rPr>
           <w:rFonts w:ascii="Arial" w:eastAsia="Arial" w:hAnsi="Arial" w:cs="Arial"/>
@@ -4268,6 +4483,7 @@
         </w:rPr>
         <w:t>Laragon</w:t>
       </w:r>
+      <w:proofErr w:type="spellEnd"/>
     </w:p>
     <w:p>
       <w:pPr>
@@ -4528,7 +4744,23 @@
           <w:rFonts w:eastAsia="Arial" w:cs="Arial"/>
           <w:szCs w:val="22"/>
         </w:rPr>
-        <w:t>No hardware will be included as deliverable for this project. Aside from the code for the Style Me app, Admin Portal, APIs and database, no additional software will be supplied. No network infrastructure will be delivered, since the components of this project are managed in the cloud (Digital Ocean droplet).</w:t>
+        <w:t xml:space="preserve">No hardware will be included as deliverable for this project. Aside from the code for the Style Me app, Admin Portal, APIs and database, no additional software will be supplied. No network infrastructure will be </w:t>
+      </w:r>
+      <w:proofErr w:type="gramStart"/>
+      <w:r>
+        <w:rPr>
+          <w:rFonts w:eastAsia="Arial" w:cs="Arial"/>
+          <w:szCs w:val="22"/>
+        </w:rPr>
+        <w:t>delivered, since</w:t>
+      </w:r>
+      <w:proofErr w:type="gramEnd"/>
+      <w:r>
+        <w:rPr>
+          <w:rFonts w:eastAsia="Arial" w:cs="Arial"/>
+          <w:szCs w:val="22"/>
+        </w:rPr>
+        <w:t xml:space="preserve"> the components of this project are managed in the cloud (Digital Ocean droplet).</w:t>
       </w:r>
     </w:p>
     <w:p>
@@ -4554,7 +4786,7 @@
           <w:szCs w:val="22"/>
         </w:rPr>
       </w:pPr>
-      <w:bookmarkStart w:id="3" w:name="_Toc49717238"/>
+      <w:bookmarkStart w:id="3" w:name="_Toc50927882"/>
       <w:r>
         <w:rPr>
           <w:rFonts w:cs="Arial"/>
@@ -4610,7 +4842,23 @@
           <w:rFonts w:eastAsia="Arial" w:cs="Arial"/>
           <w:szCs w:val="22"/>
         </w:rPr>
-        <w:t>It is assumed that there will be no significant interruptions for the schedule of the project plan, since no additional staff can be hired to complete the work.</w:t>
+        <w:t xml:space="preserve">It is assumed that there will be no significant interruptions for the schedule of the project </w:t>
+      </w:r>
+      <w:proofErr w:type="gramStart"/>
+      <w:r>
+        <w:rPr>
+          <w:rFonts w:eastAsia="Arial" w:cs="Arial"/>
+          <w:szCs w:val="22"/>
+        </w:rPr>
+        <w:t>plan, since</w:t>
+      </w:r>
+      <w:proofErr w:type="gramEnd"/>
+      <w:r>
+        <w:rPr>
+          <w:rFonts w:eastAsia="Arial" w:cs="Arial"/>
+          <w:szCs w:val="22"/>
+        </w:rPr>
+        <w:t xml:space="preserve"> no additional staff can be hired to complete the work.</w:t>
       </w:r>
     </w:p>
     <w:p>
@@ -4695,7 +4943,7 @@
           <w:szCs w:val="22"/>
         </w:rPr>
       </w:pPr>
-      <w:bookmarkStart w:id="4" w:name="_Toc49717239"/>
+      <w:bookmarkStart w:id="4" w:name="_Toc50927883"/>
       <w:r>
         <w:rPr>
           <w:rFonts w:cs="Arial"/>
@@ -4792,7 +5040,7 @@
           <w:szCs w:val="22"/>
         </w:rPr>
       </w:pPr>
-      <w:bookmarkStart w:id="5" w:name="_Toc49717240"/>
+      <w:bookmarkStart w:id="5" w:name="_Toc50927884"/>
       <w:r>
         <w:rPr>
           <w:rFonts w:cs="Arial"/>
@@ -4978,8 +5226,13 @@
           </w:tcPr>
           <w:p>
             <w:r>
-              <w:t>Jade Uhrbom</w:t>
-            </w:r>
+              <w:t xml:space="preserve">Jade </w:t>
+            </w:r>
+            <w:proofErr w:type="spellStart"/>
+            <w:r>
+              <w:t>Uhrbom</w:t>
+            </w:r>
+            <w:proofErr w:type="spellEnd"/>
           </w:p>
         </w:tc>
         <w:tc>
@@ -5121,7 +5374,7 @@
         <w:spacing w:after="0" w:line="360" w:lineRule="auto"/>
         <w:ind w:left="720" w:hanging="705"/>
       </w:pPr>
-      <w:bookmarkStart w:id="6" w:name="_Toc49717241"/>
+      <w:bookmarkStart w:id="6" w:name="_Toc50927885"/>
       <w:r>
         <w:t>Benefits</w:t>
       </w:r>
@@ -5185,7 +5438,23 @@
           <w:rFonts w:eastAsia="Arial" w:cs="Arial"/>
           <w:szCs w:val="22"/>
         </w:rPr>
-        <w:t xml:space="preserve">The infrastructure of the project should be easily manageable, since it is not in-premises and the deployment process </w:t>
+        <w:t xml:space="preserve">The infrastructure of the project should be easily </w:t>
+      </w:r>
+      <w:proofErr w:type="gramStart"/>
+      <w:r>
+        <w:rPr>
+          <w:rFonts w:eastAsia="Arial" w:cs="Arial"/>
+          <w:szCs w:val="22"/>
+        </w:rPr>
+        <w:t>manageable, since</w:t>
+      </w:r>
+      <w:proofErr w:type="gramEnd"/>
+      <w:r>
+        <w:rPr>
+          <w:rFonts w:eastAsia="Arial" w:cs="Arial"/>
+          <w:szCs w:val="22"/>
+        </w:rPr>
+        <w:t xml:space="preserve"> it is not in-premises and the deployment process </w:t>
       </w:r>
       <w:r>
         <w:rPr>
@@ -5391,7 +5660,7 @@
         <w:spacing w:after="0" w:line="360" w:lineRule="auto"/>
         <w:ind w:left="720" w:hanging="705"/>
       </w:pPr>
-      <w:bookmarkStart w:id="7" w:name="_Toc49717242"/>
+      <w:bookmarkStart w:id="7" w:name="_Toc50927886"/>
       <w:r>
         <w:t xml:space="preserve">Project </w:t>
       </w:r>
@@ -5739,6 +6008,803 @@
         <w:t xml:space="preserve">     For more details, see the Implementation Plan document.</w:t>
       </w:r>
     </w:p>
+    <w:p/>
+    <w:p>
+      <w:pPr>
+        <w:pStyle w:val="Heading1"/>
+        <w:numPr>
+          <w:ilvl w:val="0"/>
+          <w:numId w:val="11"/>
+        </w:numPr>
+      </w:pPr>
+      <w:bookmarkStart w:id="8" w:name="_Toc50927887"/>
+      <w:r>
+        <w:t>Methodology</w:t>
+      </w:r>
+      <w:bookmarkEnd w:id="8"/>
+    </w:p>
+    <w:p>
+      <w:pPr>
+        <w:spacing w:line="360" w:lineRule="auto"/>
+        <w:ind w:left="360"/>
+        <w:jc w:val="both"/>
+        <w:rPr>
+          <w:lang w:bidi="ar-SA"/>
+        </w:rPr>
+      </w:pPr>
+      <w:r>
+        <w:rPr>
+          <w:lang w:bidi="ar-SA"/>
+        </w:rPr>
+        <w:t xml:space="preserve">The software development methodology adopted for this project is </w:t>
+      </w:r>
+      <w:r>
+        <w:rPr>
+          <w:b/>
+          <w:bCs/>
+          <w:lang w:bidi="ar-SA"/>
+        </w:rPr>
+        <w:t>Agile</w:t>
+      </w:r>
+      <w:r>
+        <w:rPr>
+          <w:lang w:bidi="ar-SA"/>
+        </w:rPr>
+        <w:t xml:space="preserve">. As such, it is expected (and perhaps desirable) that this document changes over time. The Agile framework that will effectively guide the progress of the project (although not strictly </w:t>
+      </w:r>
+      <w:r>
+        <w:rPr>
+          <w:lang w:bidi="ar-SA"/>
+        </w:rPr>
+        <w:t xml:space="preserve">followed as described by its creators) is </w:t>
+      </w:r>
+      <w:r>
+        <w:rPr>
+          <w:b/>
+          <w:bCs/>
+          <w:lang w:bidi="ar-SA"/>
+        </w:rPr>
+        <w:t>Scrum</w:t>
+      </w:r>
+      <w:r>
+        <w:rPr>
+          <w:lang w:bidi="ar-SA"/>
+        </w:rPr>
+        <w:t xml:space="preserve">. </w:t>
+      </w:r>
+    </w:p>
+    <w:p>
+      <w:pPr>
+        <w:spacing w:line="360" w:lineRule="auto"/>
+        <w:ind w:left="360"/>
+        <w:jc w:val="both"/>
+        <w:rPr>
+          <w:lang w:bidi="ar-SA"/>
+        </w:rPr>
+      </w:pPr>
+    </w:p>
+    <w:p>
+      <w:pPr>
+        <w:spacing w:line="360" w:lineRule="auto"/>
+        <w:ind w:left="360"/>
+        <w:jc w:val="both"/>
+        <w:rPr>
+          <w:lang w:bidi="ar-SA"/>
+        </w:rPr>
+      </w:pPr>
+      <w:r>
+        <w:rPr>
+          <w:lang w:bidi="ar-SA"/>
+        </w:rPr>
+        <w:lastRenderedPageBreak/>
+        <w:t xml:space="preserve">Since there are only two developers in the team of this project, we are essentially the </w:t>
+      </w:r>
+      <w:r>
+        <w:rPr>
+          <w:u w:val="single"/>
+          <w:lang w:bidi="ar-SA"/>
+        </w:rPr>
+        <w:t>development team</w:t>
+      </w:r>
+      <w:r>
+        <w:rPr>
+          <w:lang w:bidi="ar-SA"/>
+        </w:rPr>
+        <w:t xml:space="preserve">. There is no product owner or scrum master as far as the personnel involved in this project is concerned, so the two developers involved will fulfill not only their roles as self-organising team members but also the other two previously mentioned (with the limited knowledge that they have on Scrum). </w:t>
+      </w:r>
+    </w:p>
+    <w:p>
+      <w:pPr>
+        <w:spacing w:line="360" w:lineRule="auto"/>
+        <w:ind w:left="360"/>
+        <w:jc w:val="both"/>
+        <w:rPr>
+          <w:lang w:bidi="ar-SA"/>
+        </w:rPr>
+      </w:pPr>
+    </w:p>
+    <w:p>
+      <w:pPr>
+        <w:spacing w:line="360" w:lineRule="auto"/>
+        <w:ind w:left="360"/>
+        <w:jc w:val="both"/>
+        <w:rPr>
+          <w:lang w:bidi="ar-SA"/>
+        </w:rPr>
+      </w:pPr>
+      <w:r>
+        <w:rPr>
+          <w:lang w:bidi="ar-SA"/>
+        </w:rPr>
+        <w:t>In other words, the duties of the development team will involve:</w:t>
+      </w:r>
+    </w:p>
+    <w:p>
+      <w:pPr>
+        <w:pStyle w:val="ListParagraph"/>
+        <w:numPr>
+          <w:ilvl w:val="0"/>
+          <w:numId w:val="44"/>
+        </w:numPr>
+        <w:spacing w:line="360" w:lineRule="auto"/>
+        <w:jc w:val="both"/>
+        <w:rPr>
+          <w:rFonts w:ascii="Arial" w:hAnsi="Arial" w:cs="Arial"/>
+        </w:rPr>
+      </w:pPr>
+      <w:r>
+        <w:rPr>
+          <w:rFonts w:ascii="Arial" w:hAnsi="Arial" w:cs="Arial"/>
+        </w:rPr>
+        <w:t>Contacting clients to ask for feedback on the work in progress and additional requirements that might have to be integrated into the scheduled tasks</w:t>
+      </w:r>
+    </w:p>
+    <w:p>
+      <w:pPr>
+        <w:pStyle w:val="ListParagraph"/>
+        <w:numPr>
+          <w:ilvl w:val="0"/>
+          <w:numId w:val="44"/>
+        </w:numPr>
+        <w:spacing w:line="360" w:lineRule="auto"/>
+        <w:jc w:val="both"/>
+        <w:rPr>
+          <w:rFonts w:ascii="Arial" w:hAnsi="Arial" w:cs="Arial"/>
+        </w:rPr>
+      </w:pPr>
+      <w:r>
+        <w:rPr>
+          <w:rFonts w:ascii="Arial" w:hAnsi="Arial" w:cs="Arial"/>
+        </w:rPr>
+        <w:t xml:space="preserve">Addressing concerns of the other team member, including </w:t>
+      </w:r>
+      <w:r>
+        <w:rPr>
+          <w:rFonts w:ascii="Arial" w:hAnsi="Arial" w:cs="Arial"/>
+        </w:rPr>
+        <w:t>difficulties completing their assigned tasks and other issues</w:t>
+      </w:r>
+    </w:p>
+    <w:p>
+      <w:pPr>
+        <w:pStyle w:val="ListParagraph"/>
+        <w:numPr>
+          <w:ilvl w:val="0"/>
+          <w:numId w:val="44"/>
+        </w:numPr>
+        <w:spacing w:line="360" w:lineRule="auto"/>
+        <w:jc w:val="both"/>
+        <w:rPr>
+          <w:rFonts w:ascii="Arial" w:hAnsi="Arial" w:cs="Arial"/>
+        </w:rPr>
+      </w:pPr>
+      <w:r>
+        <w:rPr>
+          <w:rFonts w:ascii="Arial" w:hAnsi="Arial" w:cs="Arial"/>
+        </w:rPr>
+        <w:t>Sorting and organising the Backlog by priority, according to the Requirements Prioritisation document</w:t>
+      </w:r>
+    </w:p>
+    <w:p>
+      <w:pPr>
+        <w:pStyle w:val="ListParagraph"/>
+        <w:numPr>
+          <w:ilvl w:val="0"/>
+          <w:numId w:val="44"/>
+        </w:numPr>
+        <w:spacing w:line="360" w:lineRule="auto"/>
+        <w:jc w:val="both"/>
+        <w:rPr>
+          <w:rFonts w:ascii="Arial" w:hAnsi="Arial" w:cs="Arial"/>
+        </w:rPr>
+      </w:pPr>
+      <w:r>
+        <w:rPr>
+          <w:rFonts w:ascii="Arial" w:hAnsi="Arial" w:cs="Arial"/>
+        </w:rPr>
+        <w:t>Being clear and transparent to ensure that each item in the Backlog is well defined and fits into the requirements of the project as seen in the SRS document. The team member who creates a new item should be able to explain what it is about and its purpose and reasoning within 2 minutes</w:t>
+      </w:r>
+    </w:p>
+    <w:p>
+      <w:pPr>
+        <w:pStyle w:val="ListParagraph"/>
+        <w:numPr>
+          <w:ilvl w:val="0"/>
+          <w:numId w:val="44"/>
+        </w:numPr>
+        <w:spacing w:line="360" w:lineRule="auto"/>
+        <w:jc w:val="both"/>
+        <w:rPr>
+          <w:rFonts w:ascii="Arial" w:hAnsi="Arial" w:cs="Arial"/>
+        </w:rPr>
+      </w:pPr>
+      <w:r>
+        <w:rPr>
+          <w:rFonts w:ascii="Arial" w:hAnsi="Arial" w:cs="Arial"/>
+        </w:rPr>
+        <w:t>Keeping track of the progress of the tasks listed in our Asana board</w:t>
+      </w:r>
+    </w:p>
+    <w:p>
+      <w:pPr>
+        <w:pStyle w:val="ListParagraph"/>
+        <w:numPr>
+          <w:ilvl w:val="0"/>
+          <w:numId w:val="44"/>
+        </w:numPr>
+        <w:spacing w:line="360" w:lineRule="auto"/>
+        <w:jc w:val="both"/>
+        <w:rPr>
+          <w:rFonts w:ascii="Arial" w:hAnsi="Arial" w:cs="Arial"/>
+        </w:rPr>
+      </w:pPr>
+      <w:r>
+        <w:rPr>
+          <w:rFonts w:ascii="Arial" w:hAnsi="Arial" w:cs="Arial"/>
+        </w:rPr>
+        <w:t xml:space="preserve">Discussing next steps and progress with the other team member during </w:t>
+      </w:r>
+      <w:r>
+        <w:rPr>
+          <w:rFonts w:ascii="Arial" w:hAnsi="Arial" w:cs="Arial"/>
+        </w:rPr>
+        <w:t xml:space="preserve">casual </w:t>
+      </w:r>
+      <w:r>
+        <w:rPr>
+          <w:rFonts w:ascii="Arial" w:hAnsi="Arial" w:cs="Arial"/>
+        </w:rPr>
+        <w:t>meetings (Mondays,</w:t>
+      </w:r>
+      <w:r>
+        <w:rPr>
+          <w:rFonts w:ascii="Arial" w:hAnsi="Arial" w:cs="Arial"/>
+        </w:rPr>
+        <w:t xml:space="preserve"> Thursdays and Fridays) </w:t>
+      </w:r>
+      <w:r>
+        <w:rPr>
+          <w:rFonts w:ascii="Arial" w:hAnsi="Arial" w:cs="Arial"/>
+        </w:rPr>
+        <w:t>and Scrum meetings (</w:t>
+      </w:r>
+      <w:r>
+        <w:rPr>
+          <w:rFonts w:ascii="Arial" w:hAnsi="Arial" w:cs="Arial"/>
+        </w:rPr>
+        <w:t xml:space="preserve">exact dates </w:t>
+      </w:r>
+      <w:r>
+        <w:rPr>
+          <w:rFonts w:ascii="Arial" w:hAnsi="Arial" w:cs="Arial"/>
+        </w:rPr>
+        <w:t>to be confirmed by the lecturer</w:t>
+      </w:r>
+      <w:r>
+        <w:rPr>
+          <w:rFonts w:ascii="Arial" w:hAnsi="Arial" w:cs="Arial"/>
+        </w:rPr>
+        <w:t>)</w:t>
+      </w:r>
+      <w:r>
+        <w:rPr>
+          <w:rFonts w:ascii="Arial" w:hAnsi="Arial" w:cs="Arial"/>
+        </w:rPr>
+        <w:t>, as well as through our usual communication channel online daily – which is Slack</w:t>
+      </w:r>
+    </w:p>
+    <w:p>
+      <w:pPr>
+        <w:pStyle w:val="ListParagraph"/>
+        <w:numPr>
+          <w:ilvl w:val="0"/>
+          <w:numId w:val="44"/>
+        </w:numPr>
+        <w:spacing w:line="360" w:lineRule="auto"/>
+        <w:jc w:val="both"/>
+        <w:rPr>
+          <w:rFonts w:ascii="Arial" w:hAnsi="Arial" w:cs="Arial"/>
+        </w:rPr>
+      </w:pPr>
+      <w:r>
+        <w:rPr>
+          <w:rFonts w:ascii="Arial" w:hAnsi="Arial" w:cs="Arial"/>
+        </w:rPr>
+        <w:t xml:space="preserve">Ensuring that after each </w:t>
+      </w:r>
+      <w:r>
+        <w:rPr>
+          <w:rFonts w:ascii="Arial" w:hAnsi="Arial" w:cs="Arial"/>
+        </w:rPr>
+        <w:t>I</w:t>
+      </w:r>
+      <w:r>
+        <w:rPr>
+          <w:rFonts w:ascii="Arial" w:hAnsi="Arial" w:cs="Arial"/>
+        </w:rPr>
+        <w:t>ncrement</w:t>
+      </w:r>
+      <w:r>
+        <w:rPr>
+          <w:rFonts w:ascii="Arial" w:hAnsi="Arial" w:cs="Arial"/>
+        </w:rPr>
+        <w:t xml:space="preserve"> is marked as “Done”</w:t>
+      </w:r>
+      <w:r>
+        <w:rPr>
+          <w:rFonts w:ascii="Arial" w:hAnsi="Arial" w:cs="Arial"/>
+        </w:rPr>
+        <w:t xml:space="preserve"> (at the end of each sprint, which takes 2 weeks), working software is released according to what was planned for such sprint – regardless of how basic or complex it is</w:t>
+      </w:r>
+    </w:p>
+    <w:p>
+      <w:pPr>
+        <w:pStyle w:val="ListParagraph"/>
+        <w:numPr>
+          <w:ilvl w:val="0"/>
+          <w:numId w:val="44"/>
+        </w:numPr>
+        <w:spacing w:line="360" w:lineRule="auto"/>
+        <w:jc w:val="both"/>
+        <w:rPr>
+          <w:rFonts w:ascii="Arial" w:hAnsi="Arial" w:cs="Arial"/>
+        </w:rPr>
+      </w:pPr>
+      <w:r>
+        <w:rPr>
+          <w:rFonts w:ascii="Arial" w:hAnsi="Arial" w:cs="Arial"/>
+        </w:rPr>
+        <w:t xml:space="preserve">Mediating Scrum meetings by </w:t>
+      </w:r>
+      <w:r>
+        <w:rPr>
+          <w:rFonts w:ascii="Arial" w:hAnsi="Arial" w:cs="Arial"/>
+        </w:rPr>
+        <w:t>reviewing topics</w:t>
+      </w:r>
+      <w:r>
+        <w:rPr>
+          <w:rFonts w:ascii="Arial" w:hAnsi="Arial" w:cs="Arial"/>
+        </w:rPr>
+        <w:t xml:space="preserve"> planned in the agenda and time</w:t>
+      </w:r>
+      <w:r>
+        <w:rPr>
+          <w:rFonts w:ascii="Arial" w:hAnsi="Arial" w:cs="Arial"/>
+        </w:rPr>
+        <w:t xml:space="preserve">, as well as the preparations necessary to hold such events </w:t>
+      </w:r>
+      <w:r>
+        <w:rPr>
+          <w:rFonts w:ascii="Arial" w:hAnsi="Arial" w:cs="Arial"/>
+        </w:rPr>
+        <w:t>– such as reading each other’s report document for the past sprint</w:t>
+      </w:r>
+    </w:p>
+    <w:p>
+      <w:pPr>
+        <w:pStyle w:val="ListParagraph"/>
+        <w:numPr>
+          <w:ilvl w:val="0"/>
+          <w:numId w:val="44"/>
+        </w:numPr>
+        <w:spacing w:line="360" w:lineRule="auto"/>
+        <w:jc w:val="both"/>
+      </w:pPr>
+      <w:r>
+        <w:rPr>
+          <w:rFonts w:ascii="Arial" w:hAnsi="Arial" w:cs="Arial"/>
+        </w:rPr>
+        <w:t>Being proactive by investigating solutions to critical bottlenecks or roadblocks that potentially delay the progress of the current sprint before such issues are formally discussed by the end of such sprint</w:t>
+      </w:r>
+      <w:r>
+        <w:tab/>
+      </w:r>
+    </w:p>
+    <w:p>
+      <w:pPr>
+        <w:pStyle w:val="ListParagraph"/>
+        <w:numPr>
+          <w:ilvl w:val="0"/>
+          <w:numId w:val="44"/>
+        </w:numPr>
+        <w:spacing w:line="360" w:lineRule="auto"/>
+        <w:jc w:val="both"/>
+        <w:rPr>
+          <w:rFonts w:ascii="Arial" w:hAnsi="Arial" w:cs="Arial"/>
+        </w:rPr>
+      </w:pPr>
+      <w:r>
+        <w:rPr>
+          <w:rFonts w:ascii="Arial" w:hAnsi="Arial" w:cs="Arial"/>
+        </w:rPr>
+        <w:t xml:space="preserve">Helping each other understand scope and goals of the current sprint and next steps, optimising the time required to complete their tasks </w:t>
+      </w:r>
+    </w:p>
+    <w:p>
+      <w:pPr>
+        <w:pStyle w:val="ListParagraph"/>
+        <w:numPr>
+          <w:ilvl w:val="0"/>
+          <w:numId w:val="44"/>
+        </w:numPr>
+        <w:spacing w:line="360" w:lineRule="auto"/>
+        <w:jc w:val="both"/>
+        <w:rPr>
+          <w:rFonts w:ascii="Arial" w:hAnsi="Arial" w:cs="Arial"/>
+        </w:rPr>
+      </w:pPr>
+      <w:r>
+        <w:rPr>
+          <w:rFonts w:ascii="Arial" w:hAnsi="Arial" w:cs="Arial"/>
+        </w:rPr>
+        <w:t>Clarifying any questions or concerns that the clients might have regarding the scope of the project or its progress</w:t>
+      </w:r>
+    </w:p>
+    <w:p>
+      <w:pPr>
+        <w:pStyle w:val="ListParagraph"/>
+        <w:numPr>
+          <w:ilvl w:val="0"/>
+          <w:numId w:val="44"/>
+        </w:numPr>
+        <w:spacing w:line="360" w:lineRule="auto"/>
+        <w:jc w:val="both"/>
+        <w:rPr>
+          <w:rFonts w:ascii="Arial" w:hAnsi="Arial" w:cs="Arial"/>
+        </w:rPr>
+      </w:pPr>
+      <w:r>
+        <w:rPr>
+          <w:rFonts w:ascii="Arial" w:hAnsi="Arial" w:cs="Arial"/>
+        </w:rPr>
+        <w:lastRenderedPageBreak/>
+        <w:t>Taking responsibility for his own work by testing and verifying potential issues or bugs before it is committed – any caveats or downsides to certain approaches taken should be communicated to the other team member</w:t>
+      </w:r>
+    </w:p>
+    <w:p>
+      <w:pPr>
+        <w:spacing w:line="360" w:lineRule="auto"/>
+        <w:jc w:val="both"/>
+        <w:rPr>
+          <w:rFonts w:cs="Arial"/>
+        </w:rPr>
+      </w:pPr>
+      <w:r>
+        <w:rPr>
+          <w:rFonts w:cs="Arial"/>
+        </w:rPr>
+        <w:t>To summarise the procedures and practices based on Scrum that will</w:t>
+      </w:r>
+      <w:r>
+        <w:rPr>
+          <w:rFonts w:cs="Arial"/>
+        </w:rPr>
+        <w:t xml:space="preserve"> serve as basis for the management of this project:</w:t>
+      </w:r>
+    </w:p>
+    <w:p>
+      <w:pPr>
+        <w:pStyle w:val="ListParagraph"/>
+        <w:numPr>
+          <w:ilvl w:val="0"/>
+          <w:numId w:val="45"/>
+        </w:numPr>
+        <w:spacing w:line="360" w:lineRule="auto"/>
+        <w:jc w:val="both"/>
+        <w:rPr>
+          <w:rFonts w:ascii="Arial" w:hAnsi="Arial" w:cs="Arial"/>
+        </w:rPr>
+      </w:pPr>
+      <w:r>
+        <w:rPr>
+          <w:rFonts w:ascii="Arial" w:hAnsi="Arial" w:cs="Arial"/>
+          <w:b/>
+          <w:bCs/>
+          <w:u w:val="single"/>
+        </w:rPr>
+        <w:t>Sprint</w:t>
+      </w:r>
+      <w:r>
+        <w:rPr>
+          <w:rFonts w:ascii="Arial" w:hAnsi="Arial" w:cs="Arial"/>
+        </w:rPr>
+        <w:t>: a well</w:t>
+      </w:r>
+      <w:r>
+        <w:rPr>
+          <w:rFonts w:ascii="Arial" w:hAnsi="Arial" w:cs="Arial"/>
+        </w:rPr>
+        <w:t>-</w:t>
+      </w:r>
+      <w:r>
+        <w:rPr>
+          <w:rFonts w:ascii="Arial" w:hAnsi="Arial" w:cs="Arial"/>
+        </w:rPr>
+        <w:t xml:space="preserve">defined Scrum event </w:t>
+      </w:r>
+      <w:r>
+        <w:rPr>
+          <w:rFonts w:ascii="Arial" w:hAnsi="Arial" w:cs="Arial"/>
+        </w:rPr>
+        <w:t>that lasts 2 weeks</w:t>
+      </w:r>
+      <w:r>
+        <w:rPr>
+          <w:rFonts w:ascii="Arial" w:hAnsi="Arial" w:cs="Arial"/>
+        </w:rPr>
+        <w:t xml:space="preserve"> (in the case of this project)</w:t>
+      </w:r>
+      <w:r>
+        <w:rPr>
+          <w:rFonts w:ascii="Arial" w:hAnsi="Arial" w:cs="Arial"/>
+        </w:rPr>
+        <w:t>. During this period, developers will collaboratively work on their respective tasks assigned on Asana, submitting each task or subtask completed to our repositor</w:t>
+      </w:r>
+      <w:r>
+        <w:rPr>
+          <w:rFonts w:ascii="Arial" w:hAnsi="Arial" w:cs="Arial"/>
+        </w:rPr>
+        <w:t>ies</w:t>
+      </w:r>
+      <w:r>
+        <w:rPr>
+          <w:rFonts w:ascii="Arial" w:hAnsi="Arial" w:cs="Arial"/>
+        </w:rPr>
+        <w:t xml:space="preserve"> on GitHub (see section </w:t>
+      </w:r>
+      <w:r>
+        <w:rPr>
+          <w:rFonts w:ascii="Arial" w:hAnsi="Arial" w:cs="Arial"/>
+          <w:b/>
+          <w:bCs/>
+        </w:rPr>
+        <w:t>17</w:t>
+      </w:r>
+      <w:r>
+        <w:rPr>
+          <w:rFonts w:ascii="Arial" w:hAnsi="Arial" w:cs="Arial"/>
+        </w:rPr>
+        <w:t xml:space="preserve"> for more details). Changes to tasks assigned will only be made if absolutely necessary and will be thoroughly discussed with the other team member so that no half-measures will be taken </w:t>
+      </w:r>
+    </w:p>
+    <w:p>
+      <w:pPr>
+        <w:pStyle w:val="ListParagraph"/>
+        <w:numPr>
+          <w:ilvl w:val="0"/>
+          <w:numId w:val="45"/>
+        </w:numPr>
+        <w:spacing w:line="360" w:lineRule="auto"/>
+        <w:jc w:val="both"/>
+        <w:rPr>
+          <w:rFonts w:ascii="Arial" w:hAnsi="Arial" w:cs="Arial"/>
+        </w:rPr>
+      </w:pPr>
+      <w:r>
+        <w:rPr>
+          <w:rFonts w:ascii="Arial" w:hAnsi="Arial" w:cs="Arial"/>
+          <w:b/>
+          <w:bCs/>
+          <w:u w:val="single"/>
+        </w:rPr>
+        <w:t>Sprint Planning</w:t>
+      </w:r>
+      <w:r>
+        <w:rPr>
+          <w:rFonts w:ascii="Arial" w:hAnsi="Arial" w:cs="Arial"/>
+        </w:rPr>
+        <w:t xml:space="preserve">: another important Scrum event which duration depends on the duration of each Sprint. Since our Sprints will last 2 weeks, each Sprint Planning will last at most </w:t>
+      </w:r>
+      <w:r>
+        <w:rPr>
+          <w:rFonts w:ascii="Arial" w:hAnsi="Arial" w:cs="Arial"/>
+          <w:b/>
+          <w:bCs/>
+        </w:rPr>
+        <w:t>4 hours</w:t>
+      </w:r>
+      <w:r>
+        <w:rPr>
+          <w:rFonts w:ascii="Arial" w:hAnsi="Arial" w:cs="Arial"/>
+        </w:rPr>
+        <w:t>. During that period, a goal will be clearly defined based on the work finished on the previous Sprint and the next few items in the Backlog will be assigned to each team member. If there are any dependencies between the tasks assigned, they will be scheduled appropriately (and possibly broken down into subtasks) so that one of the developers will not be overwhelmed and pressured into finishing their tasks within an unreasonable time frame</w:t>
+      </w:r>
+      <w:r>
+        <w:rPr>
+          <w:rFonts w:ascii="Arial" w:hAnsi="Arial" w:cs="Arial"/>
+        </w:rPr>
+        <w:t>. Each Sprint Planning will be held as a meeting either face-to-face on Mondays, Thursdays or Fridays or</w:t>
+      </w:r>
+      <w:r>
+        <w:rPr>
+          <w:rFonts w:ascii="Arial" w:hAnsi="Arial" w:cs="Arial"/>
+        </w:rPr>
+        <w:t xml:space="preserve"> online</w:t>
+      </w:r>
+      <w:r>
+        <w:rPr>
+          <w:rFonts w:ascii="Arial" w:hAnsi="Arial" w:cs="Arial"/>
+        </w:rPr>
+        <w:t xml:space="preserve"> through Slack.</w:t>
+      </w:r>
+    </w:p>
+    <w:p>
+      <w:pPr>
+        <w:pStyle w:val="ListParagraph"/>
+        <w:numPr>
+          <w:ilvl w:val="0"/>
+          <w:numId w:val="45"/>
+        </w:numPr>
+        <w:spacing w:line="360" w:lineRule="auto"/>
+        <w:jc w:val="both"/>
+        <w:rPr>
+          <w:rFonts w:ascii="Arial" w:hAnsi="Arial" w:cs="Arial"/>
+        </w:rPr>
+      </w:pPr>
+      <w:r>
+        <w:rPr>
+          <w:rFonts w:ascii="Arial" w:hAnsi="Arial" w:cs="Arial"/>
+          <w:b/>
+          <w:bCs/>
+          <w:u w:val="single"/>
+        </w:rPr>
+        <w:t>Sprint Review</w:t>
+      </w:r>
+      <w:r>
+        <w:rPr>
+          <w:rFonts w:ascii="Arial" w:hAnsi="Arial" w:cs="Arial"/>
+        </w:rPr>
+        <w:t xml:space="preserve">: an event held at the end of each Sprint. Its goal is to analyse the artifacts done in the current sprint, whether there is anything missing, answer lingering questions regarding non-critical issues, assess the performance of the team as a whole, </w:t>
+      </w:r>
+      <w:r>
+        <w:rPr>
+          <w:rFonts w:ascii="Arial" w:hAnsi="Arial" w:cs="Arial"/>
+        </w:rPr>
+        <w:t>start discussing the next</w:t>
+      </w:r>
+      <w:r>
+        <w:rPr>
+          <w:rFonts w:ascii="Arial" w:hAnsi="Arial" w:cs="Arial"/>
+        </w:rPr>
+        <w:t xml:space="preserve"> Sprint and estimate the timeline to complete </w:t>
+      </w:r>
+      <w:r>
+        <w:rPr>
+          <w:rFonts w:ascii="Arial" w:hAnsi="Arial" w:cs="Arial"/>
+        </w:rPr>
+        <w:t>the next possible tasks</w:t>
+      </w:r>
+      <w:r>
+        <w:rPr>
+          <w:rFonts w:ascii="Arial" w:hAnsi="Arial" w:cs="Arial"/>
+        </w:rPr>
+        <w:t xml:space="preserve"> based on how well the team has made progress</w:t>
+      </w:r>
+      <w:r>
+        <w:rPr>
+          <w:rFonts w:ascii="Arial" w:hAnsi="Arial" w:cs="Arial"/>
+        </w:rPr>
+        <w:t xml:space="preserve"> and the strengths of each team member</w:t>
+      </w:r>
+      <w:r>
+        <w:rPr>
+          <w:rFonts w:ascii="Arial" w:hAnsi="Arial" w:cs="Arial"/>
+        </w:rPr>
+        <w:t xml:space="preserve">. Such events will last at most </w:t>
+      </w:r>
+      <w:r>
+        <w:rPr>
+          <w:rFonts w:ascii="Arial" w:hAnsi="Arial" w:cs="Arial"/>
+          <w:b/>
+          <w:bCs/>
+        </w:rPr>
+        <w:t>4 hours</w:t>
+      </w:r>
+      <w:r>
+        <w:rPr>
+          <w:rFonts w:ascii="Arial" w:hAnsi="Arial" w:cs="Arial"/>
+        </w:rPr>
+        <w:t xml:space="preserve"> </w:t>
+      </w:r>
+      <w:r>
+        <w:rPr>
+          <w:rFonts w:ascii="Arial" w:hAnsi="Arial" w:cs="Arial"/>
+        </w:rPr>
+        <w:t xml:space="preserve">and </w:t>
+      </w:r>
+      <w:r>
+        <w:rPr>
+          <w:rFonts w:ascii="Arial" w:hAnsi="Arial" w:cs="Arial"/>
+        </w:rPr>
+        <w:t xml:space="preserve">be held </w:t>
+      </w:r>
+      <w:r>
+        <w:rPr>
+          <w:rFonts w:ascii="Arial" w:hAnsi="Arial" w:cs="Arial"/>
+        </w:rPr>
+        <w:t>either face-to-face on Mondays, Thursdays or Fridays or online through Slack.</w:t>
+      </w:r>
+    </w:p>
+    <w:p>
+      <w:pPr>
+        <w:pStyle w:val="ListParagraph"/>
+        <w:numPr>
+          <w:ilvl w:val="0"/>
+          <w:numId w:val="45"/>
+        </w:numPr>
+        <w:spacing w:line="360" w:lineRule="auto"/>
+        <w:jc w:val="both"/>
+        <w:rPr>
+          <w:rFonts w:ascii="Arial" w:hAnsi="Arial" w:cs="Arial"/>
+        </w:rPr>
+      </w:pPr>
+      <w:r>
+        <w:rPr>
+          <w:rFonts w:ascii="Arial" w:hAnsi="Arial" w:cs="Arial"/>
+          <w:b/>
+          <w:bCs/>
+          <w:u w:val="single"/>
+        </w:rPr>
+        <w:t>Scrum</w:t>
+      </w:r>
+      <w:r>
+        <w:rPr>
+          <w:rFonts w:ascii="Arial" w:hAnsi="Arial" w:cs="Arial"/>
+        </w:rPr>
+        <w:t>:</w:t>
+      </w:r>
+      <w:r>
+        <w:rPr>
+          <w:rFonts w:ascii="Arial" w:hAnsi="Arial" w:cs="Arial"/>
+        </w:rPr>
+        <w:t xml:space="preserve"> commonly defined as daily meetings to review the work done so far, discuss roadblocks and next steps, the dates when they will be held will be defined by the lecturer (with the first one scheduled for 14/09/2020). To compensate for the lack of such events, developers will meet informally face-to-face three times a week</w:t>
+      </w:r>
+      <w:r>
+        <w:rPr>
+          <w:rFonts w:ascii="Arial" w:hAnsi="Arial" w:cs="Arial"/>
+        </w:rPr>
+        <w:t xml:space="preserve"> (during and after class hours)</w:t>
+      </w:r>
+      <w:r>
+        <w:rPr>
+          <w:rFonts w:ascii="Arial" w:hAnsi="Arial" w:cs="Arial"/>
+        </w:rPr>
+        <w:t xml:space="preserve"> </w:t>
+      </w:r>
+      <w:r>
+        <w:rPr>
+          <w:rFonts w:ascii="Arial" w:hAnsi="Arial" w:cs="Arial"/>
+        </w:rPr>
+        <w:t>to</w:t>
+      </w:r>
+      <w:r>
+        <w:rPr>
+          <w:rFonts w:ascii="Arial" w:hAnsi="Arial" w:cs="Arial"/>
+        </w:rPr>
+        <w:t xml:space="preserve"> discuss the topics typically addressed in Scrum meetings.</w:t>
+      </w:r>
+    </w:p>
     <w:p>
       <w:pPr>
         <w:pStyle w:val="CcList"/>
@@ -5746,6 +6812,153 @@
           <w:tab w:val="left" w:pos="993"/>
         </w:tabs>
         <w:spacing w:line="360" w:lineRule="auto"/>
+        <w:jc w:val="both"/>
+        <w:rPr>
+          <w:rFonts w:cs="Arial"/>
+          <w:sz w:val="22"/>
+          <w:szCs w:val="22"/>
+        </w:rPr>
+      </w:pPr>
+    </w:p>
+    <w:p>
+      <w:pPr>
+        <w:pStyle w:val="CcList"/>
+        <w:tabs>
+          <w:tab w:val="left" w:pos="993"/>
+        </w:tabs>
+        <w:spacing w:line="360" w:lineRule="auto"/>
+        <w:ind w:left="720"/>
+        <w:jc w:val="both"/>
+        <w:rPr>
+          <w:rFonts w:cs="Arial"/>
+          <w:sz w:val="22"/>
+          <w:szCs w:val="22"/>
+        </w:rPr>
+      </w:pPr>
+      <w:r>
+        <w:rPr>
+          <w:rFonts w:cs="Arial"/>
+          <w:sz w:val="22"/>
+          <w:szCs w:val="22"/>
+        </w:rPr>
+        <w:tab/>
+      </w:r>
+    </w:p>
+    <w:p>
+      <w:pPr>
+        <w:pStyle w:val="CcList"/>
+        <w:tabs>
+          <w:tab w:val="left" w:pos="993"/>
+        </w:tabs>
+        <w:spacing w:line="360" w:lineRule="auto"/>
+        <w:ind w:left="720"/>
+        <w:jc w:val="both"/>
+        <w:rPr>
+          <w:rFonts w:cs="Arial"/>
+          <w:sz w:val="22"/>
+          <w:szCs w:val="22"/>
+        </w:rPr>
+      </w:pPr>
+      <w:r>
+        <w:rPr>
+          <w:rFonts w:cs="Arial"/>
+          <w:sz w:val="22"/>
+          <w:szCs w:val="22"/>
+        </w:rPr>
+        <w:lastRenderedPageBreak/>
+        <w:tab/>
+        <w:t>As can be seen, Scrum practices will not be strictly implemented in this project. However, the plan of action described in this section should hopefully provide a good foundation to accomplish the goals of this project on time.</w:t>
+      </w:r>
+    </w:p>
+    <w:p>
+      <w:pPr>
+        <w:pStyle w:val="CcList"/>
+        <w:tabs>
+          <w:tab w:val="left" w:pos="993"/>
+        </w:tabs>
+        <w:spacing w:line="360" w:lineRule="auto"/>
+        <w:ind w:left="720"/>
+        <w:jc w:val="both"/>
+        <w:rPr>
+          <w:rFonts w:cs="Arial"/>
+          <w:sz w:val="22"/>
+          <w:szCs w:val="22"/>
+        </w:rPr>
+      </w:pPr>
+      <w:r>
+        <w:rPr>
+          <w:rFonts w:cs="Arial"/>
+          <w:sz w:val="22"/>
+          <w:szCs w:val="22"/>
+        </w:rPr>
+        <w:tab/>
+        <w:t xml:space="preserve">A </w:t>
+      </w:r>
+      <w:r>
+        <w:rPr>
+          <w:rFonts w:cs="Arial"/>
+          <w:b/>
+          <w:bCs/>
+          <w:sz w:val="22"/>
+          <w:szCs w:val="22"/>
+        </w:rPr>
+        <w:t>Kanban</w:t>
+      </w:r>
+      <w:r>
+        <w:rPr>
+          <w:rFonts w:cs="Arial"/>
+          <w:b/>
+          <w:bCs/>
+          <w:sz w:val="22"/>
+          <w:szCs w:val="22"/>
+        </w:rPr>
+        <w:t xml:space="preserve"> </w:t>
+      </w:r>
+      <w:r>
+        <w:rPr>
+          <w:rFonts w:cs="Arial"/>
+          <w:sz w:val="22"/>
+          <w:szCs w:val="22"/>
+        </w:rPr>
+        <w:t xml:space="preserve">board was created using Asana for the developers to manage their tasks on each Sprint, as well as the Backlog of the project. See section </w:t>
+      </w:r>
+      <w:r>
+        <w:rPr>
+          <w:rFonts w:cs="Arial"/>
+          <w:b/>
+          <w:bCs/>
+          <w:sz w:val="22"/>
+          <w:szCs w:val="22"/>
+        </w:rPr>
+        <w:t>17</w:t>
+      </w:r>
+      <w:r>
+        <w:rPr>
+          <w:rFonts w:cs="Arial"/>
+          <w:b/>
+          <w:bCs/>
+          <w:sz w:val="22"/>
+          <w:szCs w:val="22"/>
+        </w:rPr>
+        <w:t xml:space="preserve"> </w:t>
+      </w:r>
+      <w:r>
+        <w:rPr>
+          <w:rFonts w:cs="Arial"/>
+          <w:sz w:val="22"/>
+          <w:szCs w:val="22"/>
+        </w:rPr>
+        <w:t>for more details.</w:t>
+      </w:r>
+    </w:p>
+    <w:p>
+      <w:pPr>
+        <w:pStyle w:val="CcList"/>
+        <w:tabs>
+          <w:tab w:val="left" w:pos="993"/>
+        </w:tabs>
+        <w:spacing w:line="360" w:lineRule="auto"/>
+        <w:ind w:left="720"/>
         <w:jc w:val="both"/>
         <w:rPr>
           <w:rFonts w:cs="Arial"/>
@@ -5764,11 +6977,11 @@
         <w:spacing w:after="0"/>
         <w:ind w:left="720" w:hanging="705"/>
       </w:pPr>
-      <w:bookmarkStart w:id="8" w:name="_Toc49717243"/>
+      <w:bookmarkStart w:id="9" w:name="_Toc50927888"/>
       <w:r>
         <w:t>Budget</w:t>
       </w:r>
-      <w:bookmarkEnd w:id="8"/>
+      <w:bookmarkEnd w:id="9"/>
     </w:p>
     <w:p>
       <w:pPr>
@@ -6139,11 +7352,11 @@
         <w:spacing w:after="0"/>
         <w:ind w:left="720" w:hanging="705"/>
       </w:pPr>
-      <w:bookmarkStart w:id="9" w:name="_Toc49717244"/>
+      <w:bookmarkStart w:id="10" w:name="_Toc50927889"/>
       <w:r>
         <w:t>Business Processes</w:t>
       </w:r>
-      <w:bookmarkEnd w:id="9"/>
+      <w:bookmarkEnd w:id="10"/>
     </w:p>
     <w:p>
       <w:pPr>
@@ -6954,7 +8167,16 @@
                 <w:sz w:val="22"/>
                 <w:szCs w:val="22"/>
               </w:rPr>
-              <w:t>Navigate to the “My pictures” section to visualise previously uploaded pictures</w:t>
+              <w:t xml:space="preserve">Navigate to the “My pictures” section to visualise </w:t>
+            </w:r>
+            <w:r>
+              <w:rPr>
+                <w:rFonts w:eastAsia="Arial" w:cs="Arial"/>
+                <w:sz w:val="22"/>
+                <w:szCs w:val="22"/>
+              </w:rPr>
+              <w:lastRenderedPageBreak/>
+              <w:t>previously uploaded pictures</w:t>
             </w:r>
           </w:p>
         </w:tc>
@@ -7261,7 +8483,7 @@
         <w:spacing w:after="0" w:line="360" w:lineRule="auto"/>
         <w:ind w:left="720" w:hanging="705"/>
       </w:pPr>
-      <w:bookmarkStart w:id="10" w:name="_Toc49717245"/>
+      <w:bookmarkStart w:id="11" w:name="_Toc50927890"/>
       <w:r>
         <w:t>Technical Requirements</w:t>
       </w:r>
@@ -7274,7 +8496,7 @@
         </w:rPr>
         <w:footnoteReference w:id="2"/>
       </w:r>
-      <w:bookmarkEnd w:id="10"/>
+      <w:bookmarkEnd w:id="11"/>
     </w:p>
     <w:p>
       <w:pPr>
@@ -7467,11 +8689,11 @@
         <w:spacing w:after="0"/>
         <w:ind w:left="720" w:hanging="705"/>
       </w:pPr>
-      <w:bookmarkStart w:id="11" w:name="_Toc49717246"/>
+      <w:bookmarkStart w:id="12" w:name="_Toc50927891"/>
       <w:r>
         <w:t>Work Breakdown Structure</w:t>
       </w:r>
-      <w:bookmarkEnd w:id="11"/>
+      <w:bookmarkEnd w:id="12"/>
     </w:p>
     <w:p/>
     <w:p>
@@ -7573,12 +8795,12 @@
         <w:spacing w:after="0" w:line="360" w:lineRule="auto"/>
         <w:ind w:left="720" w:hanging="705"/>
       </w:pPr>
-      <w:bookmarkStart w:id="12" w:name="_Toc49717247"/>
+      <w:bookmarkStart w:id="13" w:name="_Toc50927892"/>
       <w:r>
         <w:lastRenderedPageBreak/>
         <w:t>Schedule</w:t>
       </w:r>
-      <w:bookmarkEnd w:id="12"/>
+      <w:bookmarkEnd w:id="13"/>
     </w:p>
     <w:p>
       <w:pPr>
@@ -7630,11 +8852,11 @@
         <w:spacing w:after="0" w:line="360" w:lineRule="auto"/>
         <w:ind w:left="720" w:hanging="705"/>
       </w:pPr>
-      <w:bookmarkStart w:id="13" w:name="_Toc49717248"/>
+      <w:bookmarkStart w:id="14" w:name="_Toc50927893"/>
       <w:r>
         <w:t>Change Management Plan</w:t>
       </w:r>
-      <w:bookmarkEnd w:id="13"/>
+      <w:bookmarkEnd w:id="14"/>
     </w:p>
     <w:p>
       <w:pPr>
@@ -7666,14 +8888,14 @@
         </w:numPr>
         <w:spacing w:line="360" w:lineRule="auto"/>
       </w:pPr>
-      <w:bookmarkStart w:id="14" w:name="_Toc49717249"/>
+      <w:bookmarkStart w:id="15" w:name="_Toc50927894"/>
       <w:r>
         <w:t xml:space="preserve">9.1. </w:t>
       </w:r>
       <w:r>
         <w:t>Technologies used</w:t>
       </w:r>
-      <w:bookmarkEnd w:id="14"/>
+      <w:bookmarkEnd w:id="15"/>
     </w:p>
     <w:p>
       <w:pPr>
@@ -7834,7 +9056,29 @@
           <w:szCs w:val="22"/>
           <w:u w:val="single"/>
         </w:rPr>
-        <w:t>Cloud Firestore,</w:t>
+        <w:t xml:space="preserve">Cloud </w:t>
+      </w:r>
+      <w:proofErr w:type="spellStart"/>
+      <w:r>
+        <w:rPr>
+          <w:rFonts w:cs="Arial"/>
+          <w:b/>
+          <w:sz w:val="22"/>
+          <w:szCs w:val="22"/>
+          <w:u w:val="single"/>
+        </w:rPr>
+        <w:t>Firestore</w:t>
+      </w:r>
+      <w:proofErr w:type="spellEnd"/>
+      <w:r>
+        <w:rPr>
+          <w:rFonts w:cs="Arial"/>
+          <w:b/>
+          <w:sz w:val="22"/>
+          <w:szCs w:val="22"/>
+          <w:u w:val="single"/>
+        </w:rPr>
+        <w:t>,</w:t>
       </w:r>
       <w:r>
         <w:rPr>
@@ -8213,14 +9457,14 @@
         </w:numPr>
         <w:spacing w:line="360" w:lineRule="auto"/>
       </w:pPr>
-      <w:bookmarkStart w:id="15" w:name="_Toc49717250"/>
+      <w:bookmarkStart w:id="16" w:name="_Toc50927895"/>
       <w:r>
         <w:t xml:space="preserve">9.2. </w:t>
       </w:r>
       <w:r>
         <w:t>Collaboration tools used</w:t>
       </w:r>
-      <w:bookmarkEnd w:id="15"/>
+      <w:bookmarkEnd w:id="16"/>
     </w:p>
     <w:p>
       <w:pPr>
@@ -8310,11 +9554,11 @@
         <w:ind w:left="720" w:hanging="705"/>
         <w:jc w:val="both"/>
       </w:pPr>
-      <w:bookmarkStart w:id="16" w:name="_Toc49717251"/>
+      <w:bookmarkStart w:id="17" w:name="_Toc50927896"/>
       <w:r>
         <w:t>Quality Management Plan</w:t>
       </w:r>
-      <w:bookmarkEnd w:id="16"/>
+      <w:bookmarkEnd w:id="17"/>
     </w:p>
     <w:p>
       <w:pPr>
@@ -8382,14 +9626,14 @@
         <w:ind w:left="720" w:hanging="705"/>
         <w:jc w:val="both"/>
       </w:pPr>
-      <w:bookmarkStart w:id="17" w:name="_Toc49717252"/>
+      <w:bookmarkStart w:id="18" w:name="_Toc50927897"/>
       <w:r>
         <w:t xml:space="preserve">Risk </w:t>
       </w:r>
       <w:r>
         <w:t>Management Plan</w:t>
       </w:r>
-      <w:bookmarkEnd w:id="17"/>
+      <w:bookmarkEnd w:id="18"/>
     </w:p>
     <w:p>
       <w:pPr>
@@ -8487,11 +9731,11 @@
         <w:spacing w:after="0" w:line="360" w:lineRule="auto"/>
         <w:ind w:left="720" w:hanging="705"/>
       </w:pPr>
-      <w:bookmarkStart w:id="18" w:name="_Toc49717253"/>
+      <w:bookmarkStart w:id="19" w:name="_Toc50927898"/>
       <w:r>
         <w:t>Team Members / Human Resources (Responsibility Assignment Matrix)</w:t>
       </w:r>
-      <w:bookmarkEnd w:id="18"/>
+      <w:bookmarkEnd w:id="19"/>
     </w:p>
     <w:p>
       <w:pPr>
@@ -8642,8 +9886,13 @@
           </w:tcPr>
           <w:p>
             <w:r>
-              <w:t>Flutter, FastAPI</w:t>
-            </w:r>
+              <w:t xml:space="preserve">Flutter, </w:t>
+            </w:r>
+            <w:proofErr w:type="spellStart"/>
+            <w:r>
+              <w:t>FastAPI</w:t>
+            </w:r>
+            <w:proofErr w:type="spellEnd"/>
           </w:p>
         </w:tc>
       </w:tr>
@@ -8690,8 +9939,13 @@
           </w:tcPr>
           <w:p>
             <w:r>
-              <w:t>Flutter, FastAPI</w:t>
-            </w:r>
+              <w:t xml:space="preserve">Flutter, </w:t>
+            </w:r>
+            <w:proofErr w:type="spellStart"/>
+            <w:r>
+              <w:t>FastAPI</w:t>
+            </w:r>
+            <w:proofErr w:type="spellEnd"/>
           </w:p>
         </w:tc>
       </w:tr>
@@ -8736,8 +9990,13 @@
           </w:tcPr>
           <w:p>
             <w:r>
-              <w:t>Flutter, FastAPI</w:t>
-            </w:r>
+              <w:t xml:space="preserve">Flutter, </w:t>
+            </w:r>
+            <w:proofErr w:type="spellStart"/>
+            <w:r>
+              <w:t>FastAPI</w:t>
+            </w:r>
+            <w:proofErr w:type="spellEnd"/>
           </w:p>
         </w:tc>
       </w:tr>
@@ -8789,12 +10048,12 @@
         <w:ind w:hanging="795"/>
         <w:jc w:val="both"/>
       </w:pPr>
-      <w:bookmarkStart w:id="19" w:name="_Toc49717254"/>
+      <w:bookmarkStart w:id="20" w:name="_Toc50927899"/>
       <w:r>
         <w:lastRenderedPageBreak/>
         <w:t>User Acceptance Testing</w:t>
       </w:r>
-      <w:bookmarkEnd w:id="19"/>
+      <w:bookmarkEnd w:id="20"/>
     </w:p>
     <w:p>
       <w:pPr>
@@ -8835,11 +10094,11 @@
         <w:ind w:hanging="795"/>
         <w:jc w:val="both"/>
       </w:pPr>
-      <w:bookmarkStart w:id="20" w:name="_Toc49717255"/>
+      <w:bookmarkStart w:id="21" w:name="_Toc50927900"/>
       <w:r>
         <w:t>Hand over Document</w:t>
       </w:r>
-      <w:bookmarkEnd w:id="20"/>
+      <w:bookmarkEnd w:id="21"/>
     </w:p>
     <w:p>
       <w:pPr>
@@ -8975,7 +10234,7 @@
         <w:spacing w:after="0"/>
         <w:ind w:left="720" w:hanging="705"/>
       </w:pPr>
-      <w:bookmarkStart w:id="21" w:name="_Toc49717256"/>
+      <w:bookmarkStart w:id="22" w:name="_Toc50927901"/>
       <w:r>
         <w:t xml:space="preserve">Communication </w:t>
       </w:r>
@@ -8985,7 +10244,7 @@
       <w:r>
         <w:t>Plan</w:t>
       </w:r>
-      <w:bookmarkEnd w:id="21"/>
+      <w:bookmarkEnd w:id="22"/>
     </w:p>
     <w:tbl>
       <w:tblPr>
@@ -9994,8 +11253,842 @@
         </w:rPr>
       </w:pPr>
     </w:p>
+    <w:p>
+      <w:pPr>
+        <w:pStyle w:val="BodyText3"/>
+        <w:spacing w:after="0"/>
+        <w:jc w:val="both"/>
+        <w:rPr>
+          <w:rFonts w:cs="Arial"/>
+          <w:sz w:val="22"/>
+          <w:szCs w:val="22"/>
+        </w:rPr>
+      </w:pPr>
+    </w:p>
+    <w:p>
+      <w:pPr>
+        <w:pStyle w:val="BodyText3"/>
+        <w:spacing w:after="0"/>
+        <w:jc w:val="both"/>
+        <w:rPr>
+          <w:rFonts w:cs="Arial"/>
+          <w:sz w:val="22"/>
+          <w:szCs w:val="22"/>
+        </w:rPr>
+      </w:pPr>
+    </w:p>
+    <w:p>
+      <w:pPr>
+        <w:pStyle w:val="BodyText3"/>
+        <w:spacing w:after="0"/>
+        <w:jc w:val="both"/>
+        <w:rPr>
+          <w:rFonts w:cs="Arial"/>
+          <w:sz w:val="22"/>
+          <w:szCs w:val="22"/>
+        </w:rPr>
+      </w:pPr>
+    </w:p>
+    <w:p>
+      <w:pPr>
+        <w:pStyle w:val="BodyText3"/>
+        <w:spacing w:after="0"/>
+        <w:jc w:val="both"/>
+        <w:rPr>
+          <w:rFonts w:cs="Arial"/>
+          <w:sz w:val="22"/>
+          <w:szCs w:val="22"/>
+        </w:rPr>
+      </w:pPr>
+    </w:p>
+    <w:p>
+      <w:pPr>
+        <w:pStyle w:val="BodyText3"/>
+        <w:spacing w:after="0"/>
+        <w:jc w:val="both"/>
+        <w:rPr>
+          <w:rFonts w:cs="Arial"/>
+          <w:sz w:val="22"/>
+          <w:szCs w:val="22"/>
+        </w:rPr>
+      </w:pPr>
+    </w:p>
+    <w:p>
+      <w:pPr>
+        <w:pStyle w:val="BodyText3"/>
+        <w:spacing w:after="0"/>
+        <w:jc w:val="both"/>
+        <w:rPr>
+          <w:rFonts w:cs="Arial"/>
+          <w:sz w:val="22"/>
+          <w:szCs w:val="22"/>
+        </w:rPr>
+      </w:pPr>
+    </w:p>
+    <w:p>
+      <w:pPr>
+        <w:pStyle w:val="BodyText3"/>
+        <w:spacing w:after="0"/>
+        <w:jc w:val="both"/>
+        <w:rPr>
+          <w:rFonts w:cs="Arial"/>
+          <w:sz w:val="22"/>
+          <w:szCs w:val="22"/>
+        </w:rPr>
+      </w:pPr>
+    </w:p>
+    <w:p>
+      <w:pPr>
+        <w:pStyle w:val="Heading1"/>
+        <w:numPr>
+          <w:ilvl w:val="0"/>
+          <w:numId w:val="11"/>
+        </w:numPr>
+      </w:pPr>
+      <w:bookmarkStart w:id="23" w:name="_Toc50927902"/>
+      <w:r>
+        <w:lastRenderedPageBreak/>
+        <w:t>Collaboration tools</w:t>
+      </w:r>
+      <w:bookmarkEnd w:id="23"/>
+    </w:p>
+    <w:p>
+      <w:pPr>
+        <w:spacing w:line="360" w:lineRule="auto"/>
+        <w:ind w:left="360"/>
+        <w:rPr>
+          <w:lang w:bidi="ar-SA"/>
+        </w:rPr>
+      </w:pPr>
+      <w:r>
+        <w:rPr>
+          <w:lang w:bidi="ar-SA"/>
+        </w:rPr>
+        <w:t xml:space="preserve">The collaboration tools used in this project for development purposes are mainly </w:t>
+      </w:r>
+      <w:r>
+        <w:rPr>
+          <w:b/>
+          <w:bCs/>
+          <w:lang w:bidi="ar-SA"/>
+        </w:rPr>
+        <w:t>GitHub</w:t>
+      </w:r>
+      <w:r>
+        <w:rPr>
+          <w:lang w:bidi="ar-SA"/>
+        </w:rPr>
+        <w:t xml:space="preserve"> and </w:t>
+      </w:r>
+      <w:r>
+        <w:rPr>
+          <w:b/>
+          <w:bCs/>
+          <w:lang w:bidi="ar-SA"/>
+        </w:rPr>
+        <w:t>Asana</w:t>
+      </w:r>
+      <w:r>
+        <w:rPr>
+          <w:lang w:bidi="ar-SA"/>
+        </w:rPr>
+        <w:t xml:space="preserve">. </w:t>
+      </w:r>
+    </w:p>
+    <w:p>
+      <w:pPr>
+        <w:spacing w:line="360" w:lineRule="auto"/>
+        <w:ind w:left="360"/>
+        <w:rPr>
+          <w:lang w:bidi="ar-SA"/>
+        </w:rPr>
+      </w:pPr>
+    </w:p>
+    <w:p>
+      <w:pPr>
+        <w:spacing w:line="360" w:lineRule="auto"/>
+        <w:ind w:left="360"/>
+        <w:rPr>
+          <w:lang w:bidi="ar-SA"/>
+        </w:rPr>
+      </w:pPr>
+      <w:r>
+        <w:rPr>
+          <w:lang w:bidi="ar-SA"/>
+        </w:rPr>
+        <w:t>A single GitHub repository will store all the source code of this project and additional (personal) repositories will be created by each team member for tasks that are not directly related to the project, but still contribute to</w:t>
+      </w:r>
+      <w:r>
+        <w:rPr>
+          <w:lang w:bidi="ar-SA"/>
+        </w:rPr>
+        <w:t xml:space="preserve"> the progress of this</w:t>
+      </w:r>
+      <w:r>
+        <w:rPr>
+          <w:lang w:bidi="ar-SA"/>
+        </w:rPr>
+        <w:t xml:space="preserve"> project. As an example, the repository linked below was created by Gerardo G. when he was working on </w:t>
+      </w:r>
+      <w:r>
+        <w:rPr>
+          <w:lang w:bidi="ar-SA"/>
+        </w:rPr>
+        <w:t xml:space="preserve">upskilling tasks for </w:t>
+      </w:r>
+      <w:proofErr w:type="spellStart"/>
+      <w:r>
+        <w:rPr>
+          <w:lang w:bidi="ar-SA"/>
+        </w:rPr>
+        <w:t>FastAPI</w:t>
+      </w:r>
+      <w:proofErr w:type="spellEnd"/>
+      <w:r>
+        <w:rPr>
+          <w:lang w:bidi="ar-SA"/>
+        </w:rPr>
+        <w:t>:</w:t>
+      </w:r>
+    </w:p>
+    <w:p>
+      <w:pPr>
+        <w:spacing w:line="360" w:lineRule="auto"/>
+        <w:ind w:left="360"/>
+      </w:pPr>
+      <w:hyperlink r:id="rId16" w:history="1">
+        <w:r>
+          <w:rPr>
+            <w:rStyle w:val="Hyperlink"/>
+          </w:rPr>
+          <w:t>https://github.com/ggornes/FastAPI-test</w:t>
+        </w:r>
+      </w:hyperlink>
+    </w:p>
+    <w:p>
+      <w:pPr>
+        <w:spacing w:line="360" w:lineRule="auto"/>
+        <w:ind w:left="360"/>
+        <w:rPr>
+          <w:lang w:bidi="ar-SA"/>
+        </w:rPr>
+      </w:pPr>
+    </w:p>
+    <w:p>
+      <w:pPr>
+        <w:spacing w:line="360" w:lineRule="auto"/>
+        <w:ind w:left="360"/>
+        <w:jc w:val="both"/>
+        <w:rPr>
+          <w:rFonts w:cs="Arial"/>
+          <w:lang w:bidi="ar-SA"/>
+        </w:rPr>
+      </w:pPr>
+      <w:r>
+        <w:rPr>
+          <w:rFonts w:cs="Arial"/>
+          <w:lang w:bidi="ar-SA"/>
+        </w:rPr>
+        <w:t>Regarding the main repository of this project, the process in which the code related to each task will be submitted will be</w:t>
+      </w:r>
+      <w:r>
+        <w:rPr>
+          <w:rFonts w:cs="Arial"/>
+          <w:lang w:bidi="ar-SA"/>
+        </w:rPr>
+        <w:t xml:space="preserve"> defined</w:t>
+      </w:r>
+      <w:r>
+        <w:rPr>
+          <w:rFonts w:cs="Arial"/>
+          <w:lang w:bidi="ar-SA"/>
+        </w:rPr>
+        <w:t xml:space="preserve"> as follows:</w:t>
+      </w:r>
+    </w:p>
+    <w:p>
+      <w:pPr>
+        <w:pStyle w:val="ListParagraph"/>
+        <w:numPr>
+          <w:ilvl w:val="3"/>
+          <w:numId w:val="6"/>
+        </w:numPr>
+        <w:spacing w:line="360" w:lineRule="auto"/>
+        <w:jc w:val="both"/>
+        <w:rPr>
+          <w:rFonts w:ascii="Arial" w:hAnsi="Arial" w:cs="Arial"/>
+        </w:rPr>
+      </w:pPr>
+      <w:r>
+        <w:rPr>
+          <w:rFonts w:ascii="Arial" w:hAnsi="Arial" w:cs="Arial"/>
+        </w:rPr>
+        <w:t>Developer</w:t>
+      </w:r>
+      <w:r>
+        <w:rPr>
+          <w:rFonts w:ascii="Arial" w:hAnsi="Arial" w:cs="Arial"/>
+        </w:rPr>
+        <w:t xml:space="preserve"> commits his changes and opens a new pull request on GitHub</w:t>
+      </w:r>
+    </w:p>
+    <w:p>
+      <w:pPr>
+        <w:pStyle w:val="ListParagraph"/>
+        <w:numPr>
+          <w:ilvl w:val="3"/>
+          <w:numId w:val="6"/>
+        </w:numPr>
+        <w:spacing w:line="360" w:lineRule="auto"/>
+        <w:jc w:val="both"/>
+        <w:rPr>
+          <w:rFonts w:ascii="Arial" w:hAnsi="Arial" w:cs="Arial"/>
+        </w:rPr>
+      </w:pPr>
+      <w:r>
+        <w:rPr>
+          <w:rFonts w:ascii="Arial" w:hAnsi="Arial" w:cs="Arial"/>
+        </w:rPr>
+        <w:t>Another developer reviews his work and either approves (by merging) the pull request or rejects it</w:t>
+      </w:r>
+    </w:p>
+    <w:p>
+      <w:pPr>
+        <w:pStyle w:val="ListParagraph"/>
+        <w:numPr>
+          <w:ilvl w:val="3"/>
+          <w:numId w:val="6"/>
+        </w:numPr>
+        <w:spacing w:line="360" w:lineRule="auto"/>
+        <w:jc w:val="both"/>
+        <w:rPr>
+          <w:rFonts w:ascii="Arial" w:hAnsi="Arial" w:cs="Arial"/>
+        </w:rPr>
+      </w:pPr>
+      <w:r>
+        <w:rPr>
+          <w:rFonts w:ascii="Arial" w:hAnsi="Arial" w:cs="Arial"/>
+        </w:rPr>
+        <w:t>In case the pull request is rejected, the author of the pull request should address any issues as scheduled for the task and submit a new pull request when done</w:t>
+      </w:r>
+    </w:p>
+    <w:p>
+      <w:pPr>
+        <w:pStyle w:val="ListParagraph"/>
+        <w:numPr>
+          <w:ilvl w:val="3"/>
+          <w:numId w:val="6"/>
+        </w:numPr>
+        <w:spacing w:line="360" w:lineRule="auto"/>
+        <w:jc w:val="both"/>
+        <w:rPr>
+          <w:rFonts w:ascii="Arial" w:hAnsi="Arial" w:cs="Arial"/>
+        </w:rPr>
+      </w:pPr>
+      <w:r>
+        <w:rPr>
+          <w:rFonts w:ascii="Arial" w:hAnsi="Arial" w:cs="Arial"/>
+        </w:rPr>
+        <w:t>A gracing period of 48h will be provided for the author of the pull request in case there are still any pending issues to be addressed</w:t>
+      </w:r>
+    </w:p>
+    <w:p>
+      <w:pPr>
+        <w:pStyle w:val="ListParagraph"/>
+        <w:numPr>
+          <w:ilvl w:val="3"/>
+          <w:numId w:val="6"/>
+        </w:numPr>
+        <w:spacing w:line="360" w:lineRule="auto"/>
+        <w:jc w:val="both"/>
+        <w:rPr>
+          <w:rFonts w:ascii="Arial" w:hAnsi="Arial" w:cs="Arial"/>
+        </w:rPr>
+      </w:pPr>
+      <w:r>
+        <w:rPr>
+          <w:rFonts w:ascii="Arial" w:hAnsi="Arial" w:cs="Arial"/>
+        </w:rPr>
+        <w:t>If</w:t>
+      </w:r>
+      <w:r>
+        <w:rPr>
+          <w:rFonts w:ascii="Arial" w:hAnsi="Arial" w:cs="Arial"/>
+        </w:rPr>
+        <w:t xml:space="preserve"> all options are exhausted, developers will have an emergency meeting and break down the pending task into subtasks</w:t>
+      </w:r>
+      <w:r>
+        <w:rPr>
+          <w:rFonts w:ascii="Arial" w:hAnsi="Arial" w:cs="Arial"/>
+        </w:rPr>
+        <w:t xml:space="preserve"> and work together</w:t>
+      </w:r>
+      <w:r>
+        <w:rPr>
+          <w:rFonts w:ascii="Arial" w:hAnsi="Arial" w:cs="Arial"/>
+        </w:rPr>
+        <w:t xml:space="preserve"> to help the original author of the pull request</w:t>
+      </w:r>
+    </w:p>
+    <w:p>
+      <w:pPr>
+        <w:spacing w:line="360" w:lineRule="auto"/>
+        <w:jc w:val="both"/>
+        <w:rPr>
+          <w:rFonts w:cs="Arial"/>
+        </w:rPr>
+      </w:pPr>
+      <w:r>
+        <w:rPr>
+          <w:rFonts w:cs="Arial"/>
+        </w:rPr>
+        <w:t xml:space="preserve">As for our Asana board, it is inspired by the </w:t>
+      </w:r>
+      <w:r>
+        <w:rPr>
+          <w:rFonts w:cs="Arial"/>
+          <w:b/>
+          <w:bCs/>
+        </w:rPr>
+        <w:t>Kanban</w:t>
+      </w:r>
+      <w:r>
+        <w:rPr>
+          <w:rFonts w:cs="Arial"/>
+        </w:rPr>
+        <w:t xml:space="preserve"> methodology and contains six columns, listed from left to right: User Stories (gathered according to requirements obtained via communication with the clients), Backlog, TODO, In Progress, Pending and Done.</w:t>
+      </w:r>
+    </w:p>
+    <w:p>
+      <w:pPr>
+        <w:spacing w:line="360" w:lineRule="auto"/>
+        <w:jc w:val="both"/>
+        <w:rPr>
+          <w:rFonts w:cs="Arial"/>
+        </w:rPr>
+      </w:pPr>
+    </w:p>
+    <w:p>
+      <w:pPr>
+        <w:spacing w:line="360" w:lineRule="auto"/>
+        <w:jc w:val="both"/>
+        <w:rPr>
+          <w:rFonts w:cs="Arial"/>
+        </w:rPr>
+      </w:pPr>
+      <w:r>
+        <w:rPr>
+          <w:rFonts w:cs="Arial"/>
+          <w:noProof/>
+        </w:rPr>
+        <w:lastRenderedPageBreak/>
+        <w:drawing>
+          <wp:inline distT="0" distB="0" distL="0" distR="0" wp14:anchorId="5BD298B7" wp14:editId="2ABD1167">
+            <wp:extent cx="8863330" cy="4764405"/>
+            <wp:effectExtent l="0" t="0" r="0" b="0"/>
+            <wp:docPr id="1" name="Picture 1" descr="A screenshot of a computer&#10;&#10;Description automatically generated"/>
+            <wp:cNvGraphicFramePr>
+              <a:graphicFrameLocks xmlns:a="http://schemas.openxmlformats.org/drawingml/2006/main" noChangeAspect="1"/>
+            </wp:cNvGraphicFramePr>
+            <a:graphic xmlns:a="http://schemas.openxmlformats.org/drawingml/2006/main">
+              <a:graphicData uri="http://schemas.openxmlformats.org/drawingml/2006/picture">
+                <pic:pic xmlns:pic="http://schemas.openxmlformats.org/drawingml/2006/picture">
+                  <pic:nvPicPr>
+                    <pic:cNvPr id="1" name="Picture 1" descr="A screenshot of a computer&#10;&#10;Description automatically generated"/>
+                    <pic:cNvPicPr/>
+                  </pic:nvPicPr>
+                  <pic:blipFill>
+                    <a:blip r:embed="rId17">
+                      <a:extLst>
+                        <a:ext uri="{28A0092B-C50C-407E-A947-70E740481C1C}">
+                          <a14:useLocalDpi xmlns:a14="http://schemas.microsoft.com/office/drawing/2010/main" val="0"/>
+                        </a:ext>
+                      </a:extLst>
+                    </a:blip>
+                    <a:stretch>
+                      <a:fillRect/>
+                    </a:stretch>
+                  </pic:blipFill>
+                  <pic:spPr>
+                    <a:xfrm>
+                      <a:off x="0" y="0"/>
+                      <a:ext cx="8863330" cy="4764405"/>
+                    </a:xfrm>
+                    <a:prstGeom prst="rect">
+                      <a:avLst/>
+                    </a:prstGeom>
+                  </pic:spPr>
+                </pic:pic>
+              </a:graphicData>
+            </a:graphic>
+          </wp:inline>
+        </w:drawing>
+      </w:r>
+    </w:p>
+    <w:p>
+      <w:pPr>
+        <w:spacing w:line="360" w:lineRule="auto"/>
+        <w:jc w:val="both"/>
+        <w:rPr>
+          <w:rFonts w:cs="Arial"/>
+        </w:rPr>
+      </w:pPr>
+    </w:p>
+    <w:p>
+      <w:pPr>
+        <w:spacing w:line="360" w:lineRule="auto"/>
+        <w:jc w:val="both"/>
+        <w:rPr>
+          <w:rFonts w:cs="Arial"/>
+        </w:rPr>
+      </w:pPr>
+    </w:p>
+    <w:p>
+      <w:pPr>
+        <w:spacing w:line="360" w:lineRule="auto"/>
+        <w:jc w:val="both"/>
+        <w:rPr>
+          <w:rFonts w:cs="Arial"/>
+        </w:rPr>
+      </w:pPr>
+    </w:p>
+    <w:p>
+      <w:pPr>
+        <w:spacing w:line="360" w:lineRule="auto"/>
+        <w:jc w:val="both"/>
+        <w:rPr>
+          <w:rFonts w:cs="Arial"/>
+        </w:rPr>
+      </w:pPr>
+    </w:p>
+    <w:p>
+      <w:pPr>
+        <w:spacing w:line="360" w:lineRule="auto"/>
+        <w:jc w:val="both"/>
+        <w:rPr>
+          <w:rFonts w:cs="Arial"/>
+        </w:rPr>
+      </w:pPr>
+      <w:r>
+        <w:rPr>
+          <w:rFonts w:cs="Arial"/>
+          <w:noProof/>
+        </w:rPr>
+        <w:lastRenderedPageBreak/>
+        <w:drawing>
+          <wp:inline distT="0" distB="0" distL="0" distR="0" wp14:anchorId="4B3DCF16" wp14:editId="52E021E4">
+            <wp:extent cx="8863330" cy="4764405"/>
+            <wp:effectExtent l="0" t="0" r="0" b="0"/>
+            <wp:docPr id="2" name="Picture 2" descr="A screenshot of a computer&#10;&#10;Description automatically generated"/>
+            <wp:cNvGraphicFramePr>
+              <a:graphicFrameLocks xmlns:a="http://schemas.openxmlformats.org/drawingml/2006/main" noChangeAspect="1"/>
+            </wp:cNvGraphicFramePr>
+            <a:graphic xmlns:a="http://schemas.openxmlformats.org/drawingml/2006/main">
+              <a:graphicData uri="http://schemas.openxmlformats.org/drawingml/2006/picture">
+                <pic:pic xmlns:pic="http://schemas.openxmlformats.org/drawingml/2006/picture">
+                  <pic:nvPicPr>
+                    <pic:cNvPr id="2" name="Picture 2" descr="A screenshot of a computer&#10;&#10;Description automatically generated"/>
+                    <pic:cNvPicPr/>
+                  </pic:nvPicPr>
+                  <pic:blipFill>
+                    <a:blip r:embed="rId18">
+                      <a:extLst>
+                        <a:ext uri="{28A0092B-C50C-407E-A947-70E740481C1C}">
+                          <a14:useLocalDpi xmlns:a14="http://schemas.microsoft.com/office/drawing/2010/main" val="0"/>
+                        </a:ext>
+                      </a:extLst>
+                    </a:blip>
+                    <a:stretch>
+                      <a:fillRect/>
+                    </a:stretch>
+                  </pic:blipFill>
+                  <pic:spPr>
+                    <a:xfrm>
+                      <a:off x="0" y="0"/>
+                      <a:ext cx="8863330" cy="4764405"/>
+                    </a:xfrm>
+                    <a:prstGeom prst="rect">
+                      <a:avLst/>
+                    </a:prstGeom>
+                  </pic:spPr>
+                </pic:pic>
+              </a:graphicData>
+            </a:graphic>
+          </wp:inline>
+        </w:drawing>
+      </w:r>
+    </w:p>
+    <w:p>
+      <w:pPr>
+        <w:spacing w:line="360" w:lineRule="auto"/>
+        <w:jc w:val="both"/>
+        <w:rPr>
+          <w:rFonts w:cs="Arial"/>
+        </w:rPr>
+      </w:pPr>
+    </w:p>
+    <w:p>
+      <w:pPr>
+        <w:spacing w:line="360" w:lineRule="auto"/>
+        <w:jc w:val="both"/>
+        <w:rPr>
+          <w:rFonts w:cs="Arial"/>
+        </w:rPr>
+      </w:pPr>
+    </w:p>
+    <w:p>
+      <w:pPr>
+        <w:spacing w:line="360" w:lineRule="auto"/>
+        <w:jc w:val="both"/>
+        <w:rPr>
+          <w:rFonts w:cs="Arial"/>
+        </w:rPr>
+      </w:pPr>
+    </w:p>
+    <w:p>
+      <w:pPr>
+        <w:spacing w:line="360" w:lineRule="auto"/>
+        <w:jc w:val="both"/>
+        <w:rPr>
+          <w:rFonts w:cs="Arial"/>
+        </w:rPr>
+      </w:pPr>
+    </w:p>
+    <w:p>
+      <w:pPr>
+        <w:spacing w:line="360" w:lineRule="auto"/>
+        <w:jc w:val="both"/>
+        <w:rPr>
+          <w:rFonts w:cs="Arial"/>
+        </w:rPr>
+      </w:pPr>
+      <w:r>
+        <w:rPr>
+          <w:rFonts w:cs="Arial"/>
+        </w:rPr>
+        <w:lastRenderedPageBreak/>
+        <w:t xml:space="preserve">Items from the Backlog will be added to the TODO column after each </w:t>
+      </w:r>
+      <w:r>
+        <w:rPr>
+          <w:rFonts w:cs="Arial"/>
+        </w:rPr>
+        <w:t>Sprint Planning</w:t>
+      </w:r>
+      <w:r>
+        <w:rPr>
+          <w:rFonts w:cs="Arial"/>
+        </w:rPr>
+        <w:t xml:space="preserve">, with an assignee and appropriate deadline according to our Implementation Plan. Subtasks may be added to each task with different assignees, so the assignee indicated in each task as illustrated in the pictures above may not accurately reflect which person </w:t>
+      </w:r>
+      <w:r>
+        <w:rPr>
+          <w:rFonts w:cs="Arial"/>
+        </w:rPr>
+        <w:t>is currently working on what</w:t>
+      </w:r>
+      <w:r>
+        <w:rPr>
+          <w:rFonts w:cs="Arial"/>
+        </w:rPr>
+        <w:t xml:space="preserve">. </w:t>
+      </w:r>
+      <w:r>
+        <w:rPr>
+          <w:rFonts w:cs="Arial"/>
+        </w:rPr>
+        <w:t>See the picture below as an example.</w:t>
+      </w:r>
+    </w:p>
+    <w:p>
+      <w:pPr>
+        <w:spacing w:line="360" w:lineRule="auto"/>
+        <w:jc w:val="both"/>
+        <w:rPr>
+          <w:rFonts w:cs="Arial"/>
+        </w:rPr>
+      </w:pPr>
+    </w:p>
+    <w:p>
+      <w:pPr>
+        <w:spacing w:line="360" w:lineRule="auto"/>
+        <w:jc w:val="both"/>
+        <w:rPr>
+          <w:rFonts w:cs="Arial"/>
+        </w:rPr>
+      </w:pPr>
+    </w:p>
+    <w:p>
+      <w:pPr>
+        <w:spacing w:line="360" w:lineRule="auto"/>
+        <w:jc w:val="both"/>
+        <w:rPr>
+          <w:rFonts w:cs="Arial"/>
+        </w:rPr>
+      </w:pPr>
+      <w:r>
+        <w:rPr>
+          <w:rFonts w:cs="Arial"/>
+          <w:noProof/>
+        </w:rPr>
+        <w:lastRenderedPageBreak/>
+        <w:drawing>
+          <wp:inline distT="0" distB="0" distL="0" distR="0" wp14:anchorId="400D9183" wp14:editId="0C606DC0">
+            <wp:extent cx="7746365" cy="5731510"/>
+            <wp:effectExtent l="0" t="0" r="6985" b="2540"/>
+            <wp:docPr id="3" name="Picture 3" descr="A screenshot of a cell phone&#10;&#10;Description automatically generated"/>
+            <wp:cNvGraphicFramePr>
+              <a:graphicFrameLocks xmlns:a="http://schemas.openxmlformats.org/drawingml/2006/main" noChangeAspect="1"/>
+            </wp:cNvGraphicFramePr>
+            <a:graphic xmlns:a="http://schemas.openxmlformats.org/drawingml/2006/main">
+              <a:graphicData uri="http://schemas.openxmlformats.org/drawingml/2006/picture">
+                <pic:pic xmlns:pic="http://schemas.openxmlformats.org/drawingml/2006/picture">
+                  <pic:nvPicPr>
+                    <pic:cNvPr id="3" name="Picture 3" descr="A screenshot of a cell phone&#10;&#10;Description automatically generated"/>
+                    <pic:cNvPicPr/>
+                  </pic:nvPicPr>
+                  <pic:blipFill>
+                    <a:blip r:embed="rId19">
+                      <a:extLst>
+                        <a:ext uri="{28A0092B-C50C-407E-A947-70E740481C1C}">
+                          <a14:useLocalDpi xmlns:a14="http://schemas.microsoft.com/office/drawing/2010/main" val="0"/>
+                        </a:ext>
+                      </a:extLst>
+                    </a:blip>
+                    <a:stretch>
+                      <a:fillRect/>
+                    </a:stretch>
+                  </pic:blipFill>
+                  <pic:spPr>
+                    <a:xfrm>
+                      <a:off x="0" y="0"/>
+                      <a:ext cx="7746365" cy="5731510"/>
+                    </a:xfrm>
+                    <a:prstGeom prst="rect">
+                      <a:avLst/>
+                    </a:prstGeom>
+                  </pic:spPr>
+                </pic:pic>
+              </a:graphicData>
+            </a:graphic>
+          </wp:inline>
+        </w:drawing>
+      </w:r>
+    </w:p>
+    <w:p>
+      <w:pPr>
+        <w:spacing w:line="360" w:lineRule="auto"/>
+        <w:ind w:left="360"/>
+        <w:jc w:val="both"/>
+        <w:rPr>
+          <w:rFonts w:cs="Arial"/>
+          <w:lang w:bidi="ar-SA"/>
+        </w:rPr>
+      </w:pPr>
+      <w:r>
+        <w:rPr>
+          <w:rFonts w:cs="Arial"/>
+          <w:lang w:bidi="ar-SA"/>
+        </w:rPr>
+        <w:lastRenderedPageBreak/>
+        <w:t xml:space="preserve">As can be seen in the picture above, Diego C. was assigned to install all dependencies in the new cloud environment, whilst Gerardo G. was assigned to set up a database and permissions, even though the main task itself (Cloud migration) indicates that Gerardo G. is the assignee. </w:t>
+      </w:r>
+    </w:p>
+    <w:p>
+      <w:pPr>
+        <w:spacing w:line="360" w:lineRule="auto"/>
+        <w:ind w:left="360"/>
+        <w:jc w:val="both"/>
+        <w:rPr>
+          <w:rFonts w:cs="Arial"/>
+          <w:lang w:bidi="ar-SA"/>
+        </w:rPr>
+      </w:pPr>
+    </w:p>
+    <w:p>
+      <w:pPr>
+        <w:spacing w:line="360" w:lineRule="auto"/>
+        <w:ind w:left="360"/>
+        <w:jc w:val="both"/>
+        <w:rPr>
+          <w:rFonts w:cs="Arial"/>
+          <w:b/>
+          <w:bCs/>
+          <w:u w:val="single"/>
+          <w:lang w:bidi="ar-SA"/>
+        </w:rPr>
+      </w:pPr>
+      <w:r>
+        <w:rPr>
+          <w:rFonts w:cs="Arial"/>
+          <w:b/>
+          <w:bCs/>
+          <w:u w:val="single"/>
+          <w:lang w:bidi="ar-SA"/>
+        </w:rPr>
+        <w:t>Links:</w:t>
+      </w:r>
+    </w:p>
+    <w:p>
+      <w:pPr>
+        <w:pStyle w:val="ListParagraph"/>
+        <w:numPr>
+          <w:ilvl w:val="0"/>
+          <w:numId w:val="46"/>
+        </w:numPr>
+        <w:spacing w:line="360" w:lineRule="auto"/>
+        <w:jc w:val="both"/>
+        <w:rPr>
+          <w:rFonts w:ascii="Arial" w:hAnsi="Arial" w:cs="Arial"/>
+        </w:rPr>
+      </w:pPr>
+      <w:r>
+        <w:rPr>
+          <w:rFonts w:ascii="Arial" w:hAnsi="Arial" w:cs="Arial"/>
+        </w:rPr>
+        <w:t xml:space="preserve">GitHub repository of this project: </w:t>
+      </w:r>
+      <w:hyperlink r:id="rId20" w:history="1">
+        <w:r>
+          <w:rPr>
+            <w:rStyle w:val="Hyperlink"/>
+            <w:rFonts w:ascii="Arial" w:hAnsi="Arial" w:cs="Arial"/>
+          </w:rPr>
+          <w:t>https://github.com/HairdressingProject/styleme</w:t>
+        </w:r>
+      </w:hyperlink>
+    </w:p>
+    <w:p>
+      <w:pPr>
+        <w:pStyle w:val="ListParagraph"/>
+        <w:numPr>
+          <w:ilvl w:val="0"/>
+          <w:numId w:val="46"/>
+        </w:numPr>
+        <w:spacing w:line="360" w:lineRule="auto"/>
+        <w:jc w:val="both"/>
+        <w:rPr>
+          <w:rFonts w:ascii="Arial" w:hAnsi="Arial" w:cs="Arial"/>
+        </w:rPr>
+      </w:pPr>
+      <w:r>
+        <w:rPr>
+          <w:rFonts w:ascii="Arial" w:hAnsi="Arial" w:cs="Arial"/>
+        </w:rPr>
+        <w:t xml:space="preserve">Asana board: </w:t>
+      </w:r>
+      <w:hyperlink r:id="rId21" w:history="1">
+        <w:r>
+          <w:rPr>
+            <w:rStyle w:val="Hyperlink"/>
+            <w:rFonts w:ascii="Arial" w:hAnsi="Arial" w:cs="Arial"/>
+          </w:rPr>
+          <w:t>https://app.asana.com/0/1187175073096657/board</w:t>
+        </w:r>
+      </w:hyperlink>
+    </w:p>
     <w:sectPr>
-      <w:footerReference w:type="default" r:id="rId16"/>
+      <w:footerReference w:type="default" r:id="rId22"/>
       <w:pgSz w:w="16838" w:h="11906" w:orient="landscape"/>
       <w:pgMar w:top="1440" w:right="1440" w:bottom="1440" w:left="1440" w:header="708" w:footer="708" w:gutter="0"/>
       <w:pgBorders w:offsetFrom="page">
@@ -10073,7 +12166,15 @@
         <w:sz w:val="16"/>
         <w:szCs w:val="16"/>
       </w:rPr>
-      <w:t>Modified: 20 January 2015</w:t>
+      <w:t xml:space="preserve">Modified: </w:t>
+    </w:r>
+    <w:r>
+      <w:rPr>
+        <w:rFonts w:ascii="Calibri" w:hAnsi="Calibri"/>
+        <w:sz w:val="16"/>
+        <w:szCs w:val="16"/>
+      </w:rPr>
+      <w:t>13 September 2020</w:t>
     </w:r>
     <w:r>
       <w:rPr>
@@ -10171,7 +12272,7 @@
         <w:sz w:val="16"/>
         <w:szCs w:val="16"/>
       </w:rPr>
-      <w:t>Modified: 20 February 2019</w:t>
+      <w:t>Modified: 13 September 2020</w:t>
     </w:r>
     <w:r>
       <w:rPr>
@@ -10274,7 +12375,15 @@
         <w:sz w:val="16"/>
         <w:szCs w:val="16"/>
       </w:rPr>
-      <w:t>Modified: 20 January 2015</w:t>
+      <w:t xml:space="preserve">Modified: </w:t>
+    </w:r>
+    <w:r>
+      <w:rPr>
+        <w:rFonts w:ascii="Calibri" w:hAnsi="Calibri"/>
+        <w:sz w:val="16"/>
+        <w:szCs w:val="16"/>
+      </w:rPr>
+      <w:t>13 September 2020</w:t>
     </w:r>
     <w:r>
       <w:rPr>
@@ -12154,6 +14263,232 @@
     </w:lvl>
   </w:abstractNum>
   <w:abstractNum w:abstractNumId="15" w15:restartNumberingAfterBreak="0">
+    <w:nsid w:val="3C9A278A"/>
+    <w:multiLevelType w:val="hybridMultilevel"/>
+    <w:tmpl w:val="0BC61DC6"/>
+    <w:lvl w:ilvl="0" w:tplc="0C090001">
+      <w:start w:val="1"/>
+      <w:numFmt w:val="bullet"/>
+      <w:lvlText w:val=""/>
+      <w:lvlJc w:val="left"/>
+      <w:pPr>
+        <w:ind w:left="1080" w:hanging="360"/>
+      </w:pPr>
+      <w:rPr>
+        <w:rFonts w:ascii="Symbol" w:hAnsi="Symbol" w:hint="default"/>
+      </w:rPr>
+    </w:lvl>
+    <w:lvl w:ilvl="1" w:tplc="0C090003" w:tentative="1">
+      <w:start w:val="1"/>
+      <w:numFmt w:val="bullet"/>
+      <w:lvlText w:val="o"/>
+      <w:lvlJc w:val="left"/>
+      <w:pPr>
+        <w:ind w:left="1800" w:hanging="360"/>
+      </w:pPr>
+      <w:rPr>
+        <w:rFonts w:ascii="Courier New" w:hAnsi="Courier New" w:cs="Courier New" w:hint="default"/>
+      </w:rPr>
+    </w:lvl>
+    <w:lvl w:ilvl="2" w:tplc="0C090005" w:tentative="1">
+      <w:start w:val="1"/>
+      <w:numFmt w:val="bullet"/>
+      <w:lvlText w:val=""/>
+      <w:lvlJc w:val="left"/>
+      <w:pPr>
+        <w:ind w:left="2520" w:hanging="360"/>
+      </w:pPr>
+      <w:rPr>
+        <w:rFonts w:ascii="Wingdings" w:hAnsi="Wingdings" w:hint="default"/>
+      </w:rPr>
+    </w:lvl>
+    <w:lvl w:ilvl="3" w:tplc="0C090001" w:tentative="1">
+      <w:start w:val="1"/>
+      <w:numFmt w:val="bullet"/>
+      <w:lvlText w:val=""/>
+      <w:lvlJc w:val="left"/>
+      <w:pPr>
+        <w:ind w:left="3240" w:hanging="360"/>
+      </w:pPr>
+      <w:rPr>
+        <w:rFonts w:ascii="Symbol" w:hAnsi="Symbol" w:hint="default"/>
+      </w:rPr>
+    </w:lvl>
+    <w:lvl w:ilvl="4" w:tplc="0C090003" w:tentative="1">
+      <w:start w:val="1"/>
+      <w:numFmt w:val="bullet"/>
+      <w:lvlText w:val="o"/>
+      <w:lvlJc w:val="left"/>
+      <w:pPr>
+        <w:ind w:left="3960" w:hanging="360"/>
+      </w:pPr>
+      <w:rPr>
+        <w:rFonts w:ascii="Courier New" w:hAnsi="Courier New" w:cs="Courier New" w:hint="default"/>
+      </w:rPr>
+    </w:lvl>
+    <w:lvl w:ilvl="5" w:tplc="0C090005" w:tentative="1">
+      <w:start w:val="1"/>
+      <w:numFmt w:val="bullet"/>
+      <w:lvlText w:val=""/>
+      <w:lvlJc w:val="left"/>
+      <w:pPr>
+        <w:ind w:left="4680" w:hanging="360"/>
+      </w:pPr>
+      <w:rPr>
+        <w:rFonts w:ascii="Wingdings" w:hAnsi="Wingdings" w:hint="default"/>
+      </w:rPr>
+    </w:lvl>
+    <w:lvl w:ilvl="6" w:tplc="0C090001" w:tentative="1">
+      <w:start w:val="1"/>
+      <w:numFmt w:val="bullet"/>
+      <w:lvlText w:val=""/>
+      <w:lvlJc w:val="left"/>
+      <w:pPr>
+        <w:ind w:left="5400" w:hanging="360"/>
+      </w:pPr>
+      <w:rPr>
+        <w:rFonts w:ascii="Symbol" w:hAnsi="Symbol" w:hint="default"/>
+      </w:rPr>
+    </w:lvl>
+    <w:lvl w:ilvl="7" w:tplc="0C090003" w:tentative="1">
+      <w:start w:val="1"/>
+      <w:numFmt w:val="bullet"/>
+      <w:lvlText w:val="o"/>
+      <w:lvlJc w:val="left"/>
+      <w:pPr>
+        <w:ind w:left="6120" w:hanging="360"/>
+      </w:pPr>
+      <w:rPr>
+        <w:rFonts w:ascii="Courier New" w:hAnsi="Courier New" w:cs="Courier New" w:hint="default"/>
+      </w:rPr>
+    </w:lvl>
+    <w:lvl w:ilvl="8" w:tplc="0C090005" w:tentative="1">
+      <w:start w:val="1"/>
+      <w:numFmt w:val="bullet"/>
+      <w:lvlText w:val=""/>
+      <w:lvlJc w:val="left"/>
+      <w:pPr>
+        <w:ind w:left="6840" w:hanging="360"/>
+      </w:pPr>
+      <w:rPr>
+        <w:rFonts w:ascii="Wingdings" w:hAnsi="Wingdings" w:hint="default"/>
+      </w:rPr>
+    </w:lvl>
+  </w:abstractNum>
+  <w:abstractNum w:abstractNumId="16" w15:restartNumberingAfterBreak="0">
+    <w:nsid w:val="3D25716D"/>
+    <w:multiLevelType w:val="hybridMultilevel"/>
+    <w:tmpl w:val="FFFCFF74"/>
+    <w:lvl w:ilvl="0" w:tplc="0C090001">
+      <w:start w:val="1"/>
+      <w:numFmt w:val="bullet"/>
+      <w:lvlText w:val=""/>
+      <w:lvlJc w:val="left"/>
+      <w:pPr>
+        <w:ind w:left="1080" w:hanging="360"/>
+      </w:pPr>
+      <w:rPr>
+        <w:rFonts w:ascii="Symbol" w:hAnsi="Symbol" w:hint="default"/>
+      </w:rPr>
+    </w:lvl>
+    <w:lvl w:ilvl="1" w:tplc="0C090003" w:tentative="1">
+      <w:start w:val="1"/>
+      <w:numFmt w:val="bullet"/>
+      <w:lvlText w:val="o"/>
+      <w:lvlJc w:val="left"/>
+      <w:pPr>
+        <w:ind w:left="1800" w:hanging="360"/>
+      </w:pPr>
+      <w:rPr>
+        <w:rFonts w:ascii="Courier New" w:hAnsi="Courier New" w:cs="Courier New" w:hint="default"/>
+      </w:rPr>
+    </w:lvl>
+    <w:lvl w:ilvl="2" w:tplc="0C090005" w:tentative="1">
+      <w:start w:val="1"/>
+      <w:numFmt w:val="bullet"/>
+      <w:lvlText w:val=""/>
+      <w:lvlJc w:val="left"/>
+      <w:pPr>
+        <w:ind w:left="2520" w:hanging="360"/>
+      </w:pPr>
+      <w:rPr>
+        <w:rFonts w:ascii="Wingdings" w:hAnsi="Wingdings" w:hint="default"/>
+      </w:rPr>
+    </w:lvl>
+    <w:lvl w:ilvl="3" w:tplc="0C090001" w:tentative="1">
+      <w:start w:val="1"/>
+      <w:numFmt w:val="bullet"/>
+      <w:lvlText w:val=""/>
+      <w:lvlJc w:val="left"/>
+      <w:pPr>
+        <w:ind w:left="3240" w:hanging="360"/>
+      </w:pPr>
+      <w:rPr>
+        <w:rFonts w:ascii="Symbol" w:hAnsi="Symbol" w:hint="default"/>
+      </w:rPr>
+    </w:lvl>
+    <w:lvl w:ilvl="4" w:tplc="0C090003" w:tentative="1">
+      <w:start w:val="1"/>
+      <w:numFmt w:val="bullet"/>
+      <w:lvlText w:val="o"/>
+      <w:lvlJc w:val="left"/>
+      <w:pPr>
+        <w:ind w:left="3960" w:hanging="360"/>
+      </w:pPr>
+      <w:rPr>
+        <w:rFonts w:ascii="Courier New" w:hAnsi="Courier New" w:cs="Courier New" w:hint="default"/>
+      </w:rPr>
+    </w:lvl>
+    <w:lvl w:ilvl="5" w:tplc="0C090005" w:tentative="1">
+      <w:start w:val="1"/>
+      <w:numFmt w:val="bullet"/>
+      <w:lvlText w:val=""/>
+      <w:lvlJc w:val="left"/>
+      <w:pPr>
+        <w:ind w:left="4680" w:hanging="360"/>
+      </w:pPr>
+      <w:rPr>
+        <w:rFonts w:ascii="Wingdings" w:hAnsi="Wingdings" w:hint="default"/>
+      </w:rPr>
+    </w:lvl>
+    <w:lvl w:ilvl="6" w:tplc="0C090001" w:tentative="1">
+      <w:start w:val="1"/>
+      <w:numFmt w:val="bullet"/>
+      <w:lvlText w:val=""/>
+      <w:lvlJc w:val="left"/>
+      <w:pPr>
+        <w:ind w:left="5400" w:hanging="360"/>
+      </w:pPr>
+      <w:rPr>
+        <w:rFonts w:ascii="Symbol" w:hAnsi="Symbol" w:hint="default"/>
+      </w:rPr>
+    </w:lvl>
+    <w:lvl w:ilvl="7" w:tplc="0C090003" w:tentative="1">
+      <w:start w:val="1"/>
+      <w:numFmt w:val="bullet"/>
+      <w:lvlText w:val="o"/>
+      <w:lvlJc w:val="left"/>
+      <w:pPr>
+        <w:ind w:left="6120" w:hanging="360"/>
+      </w:pPr>
+      <w:rPr>
+        <w:rFonts w:ascii="Courier New" w:hAnsi="Courier New" w:cs="Courier New" w:hint="default"/>
+      </w:rPr>
+    </w:lvl>
+    <w:lvl w:ilvl="8" w:tplc="0C090005" w:tentative="1">
+      <w:start w:val="1"/>
+      <w:numFmt w:val="bullet"/>
+      <w:lvlText w:val=""/>
+      <w:lvlJc w:val="left"/>
+      <w:pPr>
+        <w:ind w:left="6840" w:hanging="360"/>
+      </w:pPr>
+      <w:rPr>
+        <w:rFonts w:ascii="Wingdings" w:hAnsi="Wingdings" w:hint="default"/>
+      </w:rPr>
+    </w:lvl>
+  </w:abstractNum>
+  <w:abstractNum w:abstractNumId="17" w15:restartNumberingAfterBreak="0">
     <w:nsid w:val="42034197"/>
     <w:multiLevelType w:val="hybridMultilevel"/>
     <w:tmpl w:val="306873BE"/>
@@ -12266,7 +14601,7 @@
       </w:rPr>
     </w:lvl>
   </w:abstractNum>
-  <w:abstractNum w:abstractNumId="16" w15:restartNumberingAfterBreak="0">
+  <w:abstractNum w:abstractNumId="18" w15:restartNumberingAfterBreak="0">
     <w:nsid w:val="423640FD"/>
     <w:multiLevelType w:val="hybridMultilevel"/>
     <w:tmpl w:val="CC8E0BB4"/>
@@ -12352,7 +14687,7 @@
       </w:pPr>
     </w:lvl>
   </w:abstractNum>
-  <w:abstractNum w:abstractNumId="17" w15:restartNumberingAfterBreak="0">
+  <w:abstractNum w:abstractNumId="19" w15:restartNumberingAfterBreak="0">
     <w:nsid w:val="4642225E"/>
     <w:multiLevelType w:val="hybridMultilevel"/>
     <w:tmpl w:val="3232FCAC"/>
@@ -12465,7 +14800,7 @@
       </w:rPr>
     </w:lvl>
   </w:abstractNum>
-  <w:abstractNum w:abstractNumId="18" w15:restartNumberingAfterBreak="0">
+  <w:abstractNum w:abstractNumId="20" w15:restartNumberingAfterBreak="0">
     <w:nsid w:val="474E3044"/>
     <w:multiLevelType w:val="hybridMultilevel"/>
     <w:tmpl w:val="BF98B854"/>
@@ -12578,7 +14913,7 @@
       </w:rPr>
     </w:lvl>
   </w:abstractNum>
-  <w:abstractNum w:abstractNumId="19" w15:restartNumberingAfterBreak="0">
+  <w:abstractNum w:abstractNumId="21" w15:restartNumberingAfterBreak="0">
     <w:nsid w:val="4D575075"/>
     <w:multiLevelType w:val="hybridMultilevel"/>
     <w:tmpl w:val="73003B50"/>
@@ -12691,7 +15026,7 @@
       </w:rPr>
     </w:lvl>
   </w:abstractNum>
-  <w:abstractNum w:abstractNumId="20" w15:restartNumberingAfterBreak="0">
+  <w:abstractNum w:abstractNumId="22" w15:restartNumberingAfterBreak="0">
     <w:nsid w:val="4F3D23BB"/>
     <w:multiLevelType w:val="hybridMultilevel"/>
     <w:tmpl w:val="7FF2CE64"/>
@@ -12780,7 +15115,7 @@
       </w:pPr>
     </w:lvl>
   </w:abstractNum>
-  <w:abstractNum w:abstractNumId="21" w15:restartNumberingAfterBreak="0">
+  <w:abstractNum w:abstractNumId="23" w15:restartNumberingAfterBreak="0">
     <w:nsid w:val="52FE2936"/>
     <w:multiLevelType w:val="hybridMultilevel"/>
     <w:tmpl w:val="9DDA5F2E"/>
@@ -12893,7 +15228,7 @@
       </w:rPr>
     </w:lvl>
   </w:abstractNum>
-  <w:abstractNum w:abstractNumId="22" w15:restartNumberingAfterBreak="0">
+  <w:abstractNum w:abstractNumId="24" w15:restartNumberingAfterBreak="0">
     <w:nsid w:val="531B6CFD"/>
     <w:multiLevelType w:val="hybridMultilevel"/>
     <w:tmpl w:val="D9B48F12"/>
@@ -13006,7 +15341,7 @@
       </w:rPr>
     </w:lvl>
   </w:abstractNum>
-  <w:abstractNum w:abstractNumId="23" w15:restartNumberingAfterBreak="0">
+  <w:abstractNum w:abstractNumId="25" w15:restartNumberingAfterBreak="0">
     <w:nsid w:val="53EE26BF"/>
     <w:multiLevelType w:val="multilevel"/>
     <w:tmpl w:val="2AB6EF94"/>
@@ -13119,7 +15454,7 @@
       </w:rPr>
     </w:lvl>
   </w:abstractNum>
-  <w:abstractNum w:abstractNumId="24" w15:restartNumberingAfterBreak="0">
+  <w:abstractNum w:abstractNumId="26" w15:restartNumberingAfterBreak="0">
     <w:nsid w:val="55E20C42"/>
     <w:multiLevelType w:val="hybridMultilevel"/>
     <w:tmpl w:val="DEF62116"/>
@@ -13232,7 +15567,7 @@
       </w:rPr>
     </w:lvl>
   </w:abstractNum>
-  <w:abstractNum w:abstractNumId="25" w15:restartNumberingAfterBreak="0">
+  <w:abstractNum w:abstractNumId="27" w15:restartNumberingAfterBreak="0">
     <w:nsid w:val="57C55E9E"/>
     <w:multiLevelType w:val="hybridMultilevel"/>
     <w:tmpl w:val="35928EAA"/>
@@ -13353,7 +15688,7 @@
       </w:rPr>
     </w:lvl>
   </w:abstractNum>
-  <w:abstractNum w:abstractNumId="26" w15:restartNumberingAfterBreak="0">
+  <w:abstractNum w:abstractNumId="28" w15:restartNumberingAfterBreak="0">
     <w:nsid w:val="596F4322"/>
     <w:multiLevelType w:val="hybridMultilevel"/>
     <w:tmpl w:val="67D282A0"/>
@@ -13466,7 +15801,7 @@
       </w:rPr>
     </w:lvl>
   </w:abstractNum>
-  <w:abstractNum w:abstractNumId="27" w15:restartNumberingAfterBreak="0">
+  <w:abstractNum w:abstractNumId="29" w15:restartNumberingAfterBreak="0">
     <w:nsid w:val="5BD548AC"/>
     <w:multiLevelType w:val="hybridMultilevel"/>
     <w:tmpl w:val="4AD0640C"/>
@@ -13579,7 +15914,7 @@
       </w:rPr>
     </w:lvl>
   </w:abstractNum>
-  <w:abstractNum w:abstractNumId="28" w15:restartNumberingAfterBreak="0">
+  <w:abstractNum w:abstractNumId="30" w15:restartNumberingAfterBreak="0">
     <w:nsid w:val="615D6BD1"/>
     <w:multiLevelType w:val="hybridMultilevel"/>
     <w:tmpl w:val="D2B60B2A"/>
@@ -13668,7 +16003,7 @@
       </w:pPr>
     </w:lvl>
   </w:abstractNum>
-  <w:abstractNum w:abstractNumId="29" w15:restartNumberingAfterBreak="0">
+  <w:abstractNum w:abstractNumId="31" w15:restartNumberingAfterBreak="0">
     <w:nsid w:val="63CF57B6"/>
     <w:multiLevelType w:val="hybridMultilevel"/>
     <w:tmpl w:val="7FF2CE64"/>
@@ -13757,7 +16092,7 @@
       </w:pPr>
     </w:lvl>
   </w:abstractNum>
-  <w:abstractNum w:abstractNumId="30" w15:restartNumberingAfterBreak="0">
+  <w:abstractNum w:abstractNumId="32" w15:restartNumberingAfterBreak="0">
     <w:nsid w:val="68D44E26"/>
     <w:multiLevelType w:val="hybridMultilevel"/>
     <w:tmpl w:val="B61E40AC"/>
@@ -13846,7 +16181,7 @@
       </w:pPr>
     </w:lvl>
   </w:abstractNum>
-  <w:abstractNum w:abstractNumId="31" w15:restartNumberingAfterBreak="0">
+  <w:abstractNum w:abstractNumId="33" w15:restartNumberingAfterBreak="0">
     <w:nsid w:val="69331EE3"/>
     <w:multiLevelType w:val="hybridMultilevel"/>
     <w:tmpl w:val="A5321856"/>
@@ -13935,7 +16270,7 @@
       </w:pPr>
     </w:lvl>
   </w:abstractNum>
-  <w:abstractNum w:abstractNumId="32" w15:restartNumberingAfterBreak="0">
+  <w:abstractNum w:abstractNumId="34" w15:restartNumberingAfterBreak="0">
     <w:nsid w:val="6B392857"/>
     <w:multiLevelType w:val="hybridMultilevel"/>
     <w:tmpl w:val="9EDE2270"/>
@@ -14048,7 +16383,7 @@
       </w:rPr>
     </w:lvl>
   </w:abstractNum>
-  <w:abstractNum w:abstractNumId="33" w15:restartNumberingAfterBreak="0">
+  <w:abstractNum w:abstractNumId="35" w15:restartNumberingAfterBreak="0">
     <w:nsid w:val="6F682A57"/>
     <w:multiLevelType w:val="hybridMultilevel"/>
     <w:tmpl w:val="EA2C1B04"/>
@@ -14161,7 +16496,7 @@
       </w:rPr>
     </w:lvl>
   </w:abstractNum>
-  <w:abstractNum w:abstractNumId="34" w15:restartNumberingAfterBreak="0">
+  <w:abstractNum w:abstractNumId="36" w15:restartNumberingAfterBreak="0">
     <w:nsid w:val="71C55BC9"/>
     <w:multiLevelType w:val="hybridMultilevel"/>
     <w:tmpl w:val="CC0ED6E8"/>
@@ -14250,7 +16585,7 @@
       </w:pPr>
     </w:lvl>
   </w:abstractNum>
-  <w:abstractNum w:abstractNumId="35" w15:restartNumberingAfterBreak="0">
+  <w:abstractNum w:abstractNumId="37" w15:restartNumberingAfterBreak="0">
     <w:nsid w:val="73030604"/>
     <w:multiLevelType w:val="hybridMultilevel"/>
     <w:tmpl w:val="EE8CFF38"/>
@@ -14336,7 +16671,7 @@
       </w:pPr>
     </w:lvl>
   </w:abstractNum>
-  <w:abstractNum w:abstractNumId="36" w15:restartNumberingAfterBreak="0">
+  <w:abstractNum w:abstractNumId="38" w15:restartNumberingAfterBreak="0">
     <w:nsid w:val="744B4087"/>
     <w:multiLevelType w:val="hybridMultilevel"/>
     <w:tmpl w:val="957E7248"/>
@@ -14456,7 +16791,120 @@
       </w:rPr>
     </w:lvl>
   </w:abstractNum>
-  <w:abstractNum w:abstractNumId="37" w15:restartNumberingAfterBreak="0">
+  <w:abstractNum w:abstractNumId="39" w15:restartNumberingAfterBreak="0">
+    <w:nsid w:val="79D41FBC"/>
+    <w:multiLevelType w:val="hybridMultilevel"/>
+    <w:tmpl w:val="359272D2"/>
+    <w:lvl w:ilvl="0" w:tplc="0C090001">
+      <w:start w:val="1"/>
+      <w:numFmt w:val="bullet"/>
+      <w:lvlText w:val=""/>
+      <w:lvlJc w:val="left"/>
+      <w:pPr>
+        <w:ind w:left="720" w:hanging="360"/>
+      </w:pPr>
+      <w:rPr>
+        <w:rFonts w:ascii="Symbol" w:hAnsi="Symbol" w:hint="default"/>
+      </w:rPr>
+    </w:lvl>
+    <w:lvl w:ilvl="1" w:tplc="0C090003" w:tentative="1">
+      <w:start w:val="1"/>
+      <w:numFmt w:val="bullet"/>
+      <w:lvlText w:val="o"/>
+      <w:lvlJc w:val="left"/>
+      <w:pPr>
+        <w:ind w:left="1440" w:hanging="360"/>
+      </w:pPr>
+      <w:rPr>
+        <w:rFonts w:ascii="Courier New" w:hAnsi="Courier New" w:cs="Courier New" w:hint="default"/>
+      </w:rPr>
+    </w:lvl>
+    <w:lvl w:ilvl="2" w:tplc="0C090005" w:tentative="1">
+      <w:start w:val="1"/>
+      <w:numFmt w:val="bullet"/>
+      <w:lvlText w:val=""/>
+      <w:lvlJc w:val="left"/>
+      <w:pPr>
+        <w:ind w:left="2160" w:hanging="360"/>
+      </w:pPr>
+      <w:rPr>
+        <w:rFonts w:ascii="Wingdings" w:hAnsi="Wingdings" w:hint="default"/>
+      </w:rPr>
+    </w:lvl>
+    <w:lvl w:ilvl="3" w:tplc="0C090001" w:tentative="1">
+      <w:start w:val="1"/>
+      <w:numFmt w:val="bullet"/>
+      <w:lvlText w:val=""/>
+      <w:lvlJc w:val="left"/>
+      <w:pPr>
+        <w:ind w:left="2880" w:hanging="360"/>
+      </w:pPr>
+      <w:rPr>
+        <w:rFonts w:ascii="Symbol" w:hAnsi="Symbol" w:hint="default"/>
+      </w:rPr>
+    </w:lvl>
+    <w:lvl w:ilvl="4" w:tplc="0C090003" w:tentative="1">
+      <w:start w:val="1"/>
+      <w:numFmt w:val="bullet"/>
+      <w:lvlText w:val="o"/>
+      <w:lvlJc w:val="left"/>
+      <w:pPr>
+        <w:ind w:left="3600" w:hanging="360"/>
+      </w:pPr>
+      <w:rPr>
+        <w:rFonts w:ascii="Courier New" w:hAnsi="Courier New" w:cs="Courier New" w:hint="default"/>
+      </w:rPr>
+    </w:lvl>
+    <w:lvl w:ilvl="5" w:tplc="0C090005" w:tentative="1">
+      <w:start w:val="1"/>
+      <w:numFmt w:val="bullet"/>
+      <w:lvlText w:val=""/>
+      <w:lvlJc w:val="left"/>
+      <w:pPr>
+        <w:ind w:left="4320" w:hanging="360"/>
+      </w:pPr>
+      <w:rPr>
+        <w:rFonts w:ascii="Wingdings" w:hAnsi="Wingdings" w:hint="default"/>
+      </w:rPr>
+    </w:lvl>
+    <w:lvl w:ilvl="6" w:tplc="0C090001" w:tentative="1">
+      <w:start w:val="1"/>
+      <w:numFmt w:val="bullet"/>
+      <w:lvlText w:val=""/>
+      <w:lvlJc w:val="left"/>
+      <w:pPr>
+        <w:ind w:left="5040" w:hanging="360"/>
+      </w:pPr>
+      <w:rPr>
+        <w:rFonts w:ascii="Symbol" w:hAnsi="Symbol" w:hint="default"/>
+      </w:rPr>
+    </w:lvl>
+    <w:lvl w:ilvl="7" w:tplc="0C090003" w:tentative="1">
+      <w:start w:val="1"/>
+      <w:numFmt w:val="bullet"/>
+      <w:lvlText w:val="o"/>
+      <w:lvlJc w:val="left"/>
+      <w:pPr>
+        <w:ind w:left="5760" w:hanging="360"/>
+      </w:pPr>
+      <w:rPr>
+        <w:rFonts w:ascii="Courier New" w:hAnsi="Courier New" w:cs="Courier New" w:hint="default"/>
+      </w:rPr>
+    </w:lvl>
+    <w:lvl w:ilvl="8" w:tplc="0C090005" w:tentative="1">
+      <w:start w:val="1"/>
+      <w:numFmt w:val="bullet"/>
+      <w:lvlText w:val=""/>
+      <w:lvlJc w:val="left"/>
+      <w:pPr>
+        <w:ind w:left="6480" w:hanging="360"/>
+      </w:pPr>
+      <w:rPr>
+        <w:rFonts w:ascii="Wingdings" w:hAnsi="Wingdings" w:hint="default"/>
+      </w:rPr>
+    </w:lvl>
+  </w:abstractNum>
+  <w:abstractNum w:abstractNumId="40" w15:restartNumberingAfterBreak="0">
     <w:nsid w:val="7B3E4D0B"/>
     <w:multiLevelType w:val="hybridMultilevel"/>
     <w:tmpl w:val="2078DEAC"/>
@@ -14585,16 +17033,16 @@
     <w:abstractNumId w:val="12"/>
   </w:num>
   <w:num w:numId="3">
-    <w:abstractNumId w:val="26"/>
+    <w:abstractNumId w:val="28"/>
   </w:num>
   <w:num w:numId="4">
-    <w:abstractNumId w:val="35"/>
+    <w:abstractNumId w:val="37"/>
   </w:num>
   <w:num w:numId="5">
-    <w:abstractNumId w:val="23"/>
+    <w:abstractNumId w:val="25"/>
   </w:num>
   <w:num w:numId="6">
-    <w:abstractNumId w:val="16"/>
+    <w:abstractNumId w:val="18"/>
   </w:num>
   <w:num w:numId="7">
     <w:abstractNumId w:val="5"/>
@@ -14603,31 +17051,31 @@
     <w:abstractNumId w:val="0"/>
   </w:num>
   <w:num w:numId="9">
-    <w:abstractNumId w:val="37"/>
+    <w:abstractNumId w:val="40"/>
   </w:num>
   <w:num w:numId="10">
-    <w:abstractNumId w:val="33"/>
+    <w:abstractNumId w:val="35"/>
   </w:num>
   <w:num w:numId="11">
     <w:abstractNumId w:val="2"/>
   </w:num>
   <w:num w:numId="12">
-    <w:abstractNumId w:val="29"/>
+    <w:abstractNumId w:val="31"/>
   </w:num>
   <w:num w:numId="13">
     <w:abstractNumId w:val="1"/>
   </w:num>
   <w:num w:numId="14">
-    <w:abstractNumId w:val="20"/>
+    <w:abstractNumId w:val="22"/>
   </w:num>
   <w:num w:numId="15">
-    <w:abstractNumId w:val="37"/>
+    <w:abstractNumId w:val="40"/>
   </w:num>
   <w:num w:numId="16">
-    <w:abstractNumId w:val="30"/>
+    <w:abstractNumId w:val="32"/>
   </w:num>
   <w:num w:numId="17">
-    <w:abstractNumId w:val="17"/>
+    <w:abstractNumId w:val="19"/>
   </w:num>
   <w:num w:numId="18">
     <w:abstractNumId w:val="10"/>
@@ -14636,52 +17084,52 @@
     <w:abstractNumId w:val="9"/>
   </w:num>
   <w:num w:numId="20">
-    <w:abstractNumId w:val="18"/>
+    <w:abstractNumId w:val="20"/>
   </w:num>
   <w:num w:numId="21">
     <w:abstractNumId w:val="3"/>
   </w:num>
   <w:num w:numId="22">
-    <w:abstractNumId w:val="24"/>
+    <w:abstractNumId w:val="26"/>
   </w:num>
   <w:num w:numId="23">
     <w:abstractNumId w:val="0"/>
   </w:num>
   <w:num w:numId="24">
-    <w:abstractNumId w:val="22"/>
+    <w:abstractNumId w:val="24"/>
   </w:num>
   <w:num w:numId="25">
-    <w:abstractNumId w:val="34"/>
+    <w:abstractNumId w:val="36"/>
   </w:num>
   <w:num w:numId="26">
     <w:abstractNumId w:val="8"/>
   </w:num>
   <w:num w:numId="27">
-    <w:abstractNumId w:val="31"/>
+    <w:abstractNumId w:val="33"/>
   </w:num>
   <w:num w:numId="28">
     <w:abstractNumId w:val="14"/>
   </w:num>
   <w:num w:numId="29">
-    <w:abstractNumId w:val="36"/>
+    <w:abstractNumId w:val="38"/>
   </w:num>
   <w:num w:numId="30">
-    <w:abstractNumId w:val="37"/>
+    <w:abstractNumId w:val="40"/>
   </w:num>
   <w:num w:numId="31">
-    <w:abstractNumId w:val="37"/>
+    <w:abstractNumId w:val="40"/>
   </w:num>
   <w:num w:numId="32">
-    <w:abstractNumId w:val="37"/>
+    <w:abstractNumId w:val="40"/>
   </w:num>
   <w:num w:numId="33">
     <w:abstractNumId w:val="6"/>
   </w:num>
   <w:num w:numId="34">
-    <w:abstractNumId w:val="25"/>
+    <w:abstractNumId w:val="27"/>
   </w:num>
   <w:num w:numId="35">
-    <w:abstractNumId w:val="27"/>
+    <w:abstractNumId w:val="29"/>
   </w:num>
   <w:num w:numId="36">
     <w:abstractNumId w:val="13"/>
@@ -14690,22 +17138,31 @@
     <w:abstractNumId w:val="7"/>
   </w:num>
   <w:num w:numId="38">
-    <w:abstractNumId w:val="28"/>
+    <w:abstractNumId w:val="30"/>
   </w:num>
   <w:num w:numId="39">
-    <w:abstractNumId w:val="19"/>
+    <w:abstractNumId w:val="21"/>
   </w:num>
   <w:num w:numId="40">
-    <w:abstractNumId w:val="32"/>
+    <w:abstractNumId w:val="34"/>
   </w:num>
   <w:num w:numId="41">
-    <w:abstractNumId w:val="21"/>
+    <w:abstractNumId w:val="23"/>
   </w:num>
   <w:num w:numId="42">
-    <w:abstractNumId w:val="15"/>
+    <w:abstractNumId w:val="17"/>
   </w:num>
   <w:num w:numId="43">
     <w:abstractNumId w:val="11"/>
+  </w:num>
+  <w:num w:numId="44">
+    <w:abstractNumId w:val="15"/>
+  </w:num>
+  <w:num w:numId="45">
+    <w:abstractNumId w:val="39"/>
+  </w:num>
+  <w:num w:numId="46">
+    <w:abstractNumId w:val="16"/>
   </w:num>
   <w:numIdMacAtCleanup w:val="5"/>
 </w:numbering>
@@ -16599,6 +19056,25 @@
 </file>
 
 <file path=customXml/item1.xml><?xml version="1.0" encoding="utf-8"?>
+<b:Sources xmlns:b="http://schemas.openxmlformats.org/officeDocument/2006/bibliography" xmlns="http://schemas.openxmlformats.org/officeDocument/2006/bibliography" SelectedStyle="\APA.XSL" StyleName="APA"/>
+</file>
+
+<file path=customXml/item2.xml><?xml version="1.0" encoding="utf-8"?>
+<?mso-contentType ?>
+<FormTemplates xmlns="http://schemas.microsoft.com/sharepoint/v3/contenttype/forms">
+  <Display>DocumentLibraryForm</Display>
+  <Edit>DocumentLibraryForm</Edit>
+  <New>DocumentLibraryForm</New>
+</FormTemplates>
+</file>
+
+<file path=customXml/item3.xml><?xml version="1.0" encoding="utf-8"?>
+<p:properties xmlns:p="http://schemas.microsoft.com/office/2006/metadata/properties" xmlns:xsi="http://www.w3.org/2001/XMLSchema-instance" xmlns:pc="http://schemas.microsoft.com/office/infopath/2007/PartnerControls">
+  <documentManagement/>
+</p:properties>
+</file>
+
+<file path=customXml/item4.xml><?xml version="1.0" encoding="utf-8"?>
 <ct:contentTypeSchema xmlns:ct="http://schemas.microsoft.com/office/2006/metadata/contentType" xmlns:ma="http://schemas.microsoft.com/office/2006/metadata/properties/metaAttributes" ct:_="" ma:_="" ma:contentTypeName="Document" ma:contentTypeID="0x0101007819C64008C34A49AD5BD29A5E6F7704" ma:contentTypeVersion="13" ma:contentTypeDescription="Create a new document." ma:contentTypeScope="" ma:versionID="e5e57c0a669b576bd191d07c9c448917">
   <xsd:schema xmlns:xsd="http://www.w3.org/2001/XMLSchema" xmlns:xs="http://www.w3.org/2001/XMLSchema" xmlns:p="http://schemas.microsoft.com/office/2006/metadata/properties" xmlns:ns3="11d94ae0-33d1-46c8-980e-042c957b7288" xmlns:ns4="8e69e319-9c7a-4060-9bb9-528cb7ca093f" targetNamespace="http://schemas.microsoft.com/office/2006/metadata/properties" ma:root="true" ma:fieldsID="89e2b48be2793587569d3fd1e503ccd9" ns3:_="" ns4:_="">
     <xsd:import namespace="11d94ae0-33d1-46c8-980e-042c957b7288"/>
@@ -16821,26 +19297,32 @@
 </ct:contentTypeSchema>
 </file>
 
-<file path=customXml/item2.xml><?xml version="1.0" encoding="utf-8"?>
-<p:properties xmlns:p="http://schemas.microsoft.com/office/2006/metadata/properties" xmlns:xsi="http://www.w3.org/2001/XMLSchema-instance" xmlns:pc="http://schemas.microsoft.com/office/infopath/2007/PartnerControls">
-  <documentManagement/>
-</p:properties>
+<file path=customXml/itemProps1.xml><?xml version="1.0" encoding="utf-8"?>
+<ds:datastoreItem xmlns:ds="http://schemas.openxmlformats.org/officeDocument/2006/customXml" ds:itemID="{54866D90-40C8-4D68-8182-90F13D9D33AE}">
+  <ds:schemaRefs>
+    <ds:schemaRef ds:uri="http://schemas.openxmlformats.org/officeDocument/2006/bibliography"/>
+  </ds:schemaRefs>
+</ds:datastoreItem>
 </file>
 
-<file path=customXml/item3.xml><?xml version="1.0" encoding="utf-8"?>
-<?mso-contentType ?>
-<FormTemplates xmlns="http://schemas.microsoft.com/sharepoint/v3/contenttype/forms">
-  <Display>DocumentLibraryForm</Display>
-  <Edit>DocumentLibraryForm</Edit>
-  <New>DocumentLibraryForm</New>
-</FormTemplates>
+<file path=customXml/itemProps2.xml><?xml version="1.0" encoding="utf-8"?>
+<ds:datastoreItem xmlns:ds="http://schemas.openxmlformats.org/officeDocument/2006/customXml" ds:itemID="{49E48315-F3C1-4EFC-855A-CF0EE52AEABC}">
+  <ds:schemaRefs>
+    <ds:schemaRef ds:uri="http://schemas.microsoft.com/sharepoint/v3/contenttype/forms"/>
+  </ds:schemaRefs>
+</ds:datastoreItem>
 </file>
 
-<file path=customXml/item4.xml><?xml version="1.0" encoding="utf-8"?>
-<b:Sources xmlns:b="http://schemas.openxmlformats.org/officeDocument/2006/bibliography" xmlns="http://schemas.openxmlformats.org/officeDocument/2006/bibliography" SelectedStyle="\APA.XSL" StyleName="APA"/>
+<file path=customXml/itemProps3.xml><?xml version="1.0" encoding="utf-8"?>
+<ds:datastoreItem xmlns:ds="http://schemas.openxmlformats.org/officeDocument/2006/customXml" ds:itemID="{C826F85B-20AC-4F14-9CC6-9993CBEC42B8}">
+  <ds:schemaRefs>
+    <ds:schemaRef ds:uri="http://schemas.microsoft.com/office/2006/metadata/properties"/>
+    <ds:schemaRef ds:uri="http://schemas.microsoft.com/office/infopath/2007/PartnerControls"/>
+  </ds:schemaRefs>
+</ds:datastoreItem>
 </file>
 
-<file path=customXml/itemProps1.xml><?xml version="1.0" encoding="utf-8"?>
+<file path=customXml/itemProps4.xml><?xml version="1.0" encoding="utf-8"?>
 <ds:datastoreItem xmlns:ds="http://schemas.openxmlformats.org/officeDocument/2006/customXml" ds:itemID="{FB59E2A5-8087-475B-8515-EA9BD2EF7F35}">
   <ds:schemaRefs>
     <ds:schemaRef ds:uri="http://schemas.microsoft.com/office/2006/metadata/contentType"/>
@@ -16857,29 +19339,4 @@
     <ds:schemaRef ds:uri="http://schemas.microsoft.com/internal/obd"/>
   </ds:schemaRefs>
 </ds:datastoreItem>
-</file>
-
-<file path=customXml/itemProps2.xml><?xml version="1.0" encoding="utf-8"?>
-<ds:datastoreItem xmlns:ds="http://schemas.openxmlformats.org/officeDocument/2006/customXml" ds:itemID="{C826F85B-20AC-4F14-9CC6-9993CBEC42B8}">
-  <ds:schemaRefs>
-    <ds:schemaRef ds:uri="http://schemas.microsoft.com/office/2006/metadata/properties"/>
-    <ds:schemaRef ds:uri="http://schemas.microsoft.com/office/infopath/2007/PartnerControls"/>
-  </ds:schemaRefs>
-</ds:datastoreItem>
-</file>
-
-<file path=customXml/itemProps3.xml><?xml version="1.0" encoding="utf-8"?>
-<ds:datastoreItem xmlns:ds="http://schemas.openxmlformats.org/officeDocument/2006/customXml" ds:itemID="{49E48315-F3C1-4EFC-855A-CF0EE52AEABC}">
-  <ds:schemaRefs>
-    <ds:schemaRef ds:uri="http://schemas.microsoft.com/sharepoint/v3/contenttype/forms"/>
-  </ds:schemaRefs>
-</ds:datastoreItem>
-</file>
-
-<file path=customXml/itemProps4.xml><?xml version="1.0" encoding="utf-8"?>
-<ds:datastoreItem xmlns:ds="http://schemas.openxmlformats.org/officeDocument/2006/customXml" ds:itemID="{54866D90-40C8-4D68-8182-90F13D9D33AE}">
-  <ds:schemaRefs>
-    <ds:schemaRef ds:uri="http://schemas.openxmlformats.org/officeDocument/2006/bibliography"/>
-  </ds:schemaRefs>
-</ds:datastoreItem>
 </file>
</xml_diff>